<commit_message>
add cmp with gasusses method
</commit_message>
<xml_diff>
--- a/Отчет.docx
+++ b/Отчет.docx
@@ -512,7 +512,7 @@
           <w:lang w:val="ru-RU" w:eastAsia="ru-RU"/>
         </w:rPr>
         <w:sectPr>
-          <w:footerReference r:id="rId5" w:type="default"/>
+          <w:footerReference r:id="rId3" w:type="default"/>
           <w:pgSz w:w="11906" w:h="16838"/>
           <w:pgMar w:top="1440" w:right="1800" w:bottom="1440" w:left="1800" w:header="720" w:footer="720" w:gutter="0"/>
           <w:pgNumType w:fmt="decimal" w:start="1"/>
@@ -528,7 +528,7 @@
           <w:lang w:val="ru-RU" w:eastAsia="ru-RU"/>
         </w:rPr>
       </w:pPr>
-      <w:bookmarkStart w:id="0" w:name="_Toc20156"/>
+      <w:bookmarkStart w:id="0" w:name="_Toc17691"/>
       <w:r>
         <w:rPr>
           <w:lang w:val="ru-RU" w:eastAsia="ru-RU"/>
@@ -569,7 +569,7 @@
         </w:p>
         <w:p>
           <w:pPr>
-            <w:pStyle w:val="15"/>
+            <w:pStyle w:val="8"/>
             <w:tabs>
               <w:tab w:val="right" w:leader="dot" w:pos="8306"/>
             </w:tabs>
@@ -602,7 +602,7 @@
             <w:rPr>
               <w:lang w:val="ru-RU" w:eastAsia="ru-RU"/>
             </w:rPr>
-            <w:instrText xml:space="preserve"> HYPERLINK \l _Toc20156 </w:instrText>
+            <w:instrText xml:space="preserve"> HYPERLINK \l _Toc17691 </w:instrText>
           </w:r>
           <w:r>
             <w:rPr>
@@ -623,7 +623,7 @@
             <w:fldChar w:fldCharType="begin"/>
           </w:r>
           <w:r>
-            <w:instrText xml:space="preserve"> PAGEREF _Toc20156 </w:instrText>
+            <w:instrText xml:space="preserve"> PAGEREF _Toc17691 </w:instrText>
           </w:r>
           <w:r>
             <w:fldChar w:fldCharType="separate"/>
@@ -643,7 +643,7 @@
         </w:p>
         <w:p>
           <w:pPr>
-            <w:pStyle w:val="15"/>
+            <w:pStyle w:val="8"/>
             <w:tabs>
               <w:tab w:val="right" w:leader="dot" w:pos="8306"/>
             </w:tabs>
@@ -658,7 +658,7 @@
             <w:rPr>
               <w:lang w:val="ru-RU" w:eastAsia="ru-RU"/>
             </w:rPr>
-            <w:instrText xml:space="preserve"> HYPERLINK \l _Toc27433 </w:instrText>
+            <w:instrText xml:space="preserve"> HYPERLINK \l _Toc12801 </w:instrText>
           </w:r>
           <w:r>
             <w:rPr>
@@ -680,7 +680,7 @@
             <w:fldChar w:fldCharType="begin"/>
           </w:r>
           <w:r>
-            <w:instrText xml:space="preserve"> PAGEREF _Toc27433 </w:instrText>
+            <w:instrText xml:space="preserve"> PAGEREF _Toc12801 </w:instrText>
           </w:r>
           <w:r>
             <w:fldChar w:fldCharType="separate"/>
@@ -700,7 +700,7 @@
         </w:p>
         <w:p>
           <w:pPr>
-            <w:pStyle w:val="15"/>
+            <w:pStyle w:val="8"/>
             <w:tabs>
               <w:tab w:val="right" w:leader="dot" w:pos="8306"/>
             </w:tabs>
@@ -715,7 +715,7 @@
             <w:rPr>
               <w:lang w:val="ru-RU" w:eastAsia="ru-RU"/>
             </w:rPr>
-            <w:instrText xml:space="preserve"> HYPERLINK \l _Toc14199 </w:instrText>
+            <w:instrText xml:space="preserve"> HYPERLINK \l _Toc6240 </w:instrText>
           </w:r>
           <w:r>
             <w:rPr>
@@ -744,7 +744,7 @@
             <w:fldChar w:fldCharType="begin"/>
           </w:r>
           <w:r>
-            <w:instrText xml:space="preserve"> PAGEREF _Toc14199 </w:instrText>
+            <w:instrText xml:space="preserve"> PAGEREF _Toc6240 </w:instrText>
           </w:r>
           <w:r>
             <w:fldChar w:fldCharType="separate"/>
@@ -764,7 +764,7 @@
         </w:p>
         <w:p>
           <w:pPr>
-            <w:pStyle w:val="15"/>
+            <w:pStyle w:val="8"/>
             <w:tabs>
               <w:tab w:val="right" w:leader="dot" w:pos="8306"/>
             </w:tabs>
@@ -779,7 +779,7 @@
             <w:rPr>
               <w:lang w:val="ru-RU" w:eastAsia="ru-RU"/>
             </w:rPr>
-            <w:instrText xml:space="preserve"> HYPERLINK \l _Toc22526 </w:instrText>
+            <w:instrText xml:space="preserve"> HYPERLINK \l _Toc15102 </w:instrText>
           </w:r>
           <w:r>
             <w:rPr>
@@ -801,7 +801,7 @@
             <w:fldChar w:fldCharType="begin"/>
           </w:r>
           <w:r>
-            <w:instrText xml:space="preserve"> PAGEREF _Toc22526 </w:instrText>
+            <w:instrText xml:space="preserve"> PAGEREF _Toc15102 </w:instrText>
           </w:r>
           <w:r>
             <w:fldChar w:fldCharType="separate"/>
@@ -821,7 +821,7 @@
         </w:p>
         <w:p>
           <w:pPr>
-            <w:pStyle w:val="15"/>
+            <w:pStyle w:val="8"/>
             <w:tabs>
               <w:tab w:val="right" w:leader="dot" w:pos="8306"/>
             </w:tabs>
@@ -836,7 +836,7 @@
             <w:rPr>
               <w:lang w:val="ru-RU" w:eastAsia="ru-RU"/>
             </w:rPr>
-            <w:instrText xml:space="preserve"> HYPERLINK \l _Toc26499 </w:instrText>
+            <w:instrText xml:space="preserve"> HYPERLINK \l _Toc31529 </w:instrText>
           </w:r>
           <w:r>
             <w:rPr>
@@ -858,70 +858,13 @@
             <w:fldChar w:fldCharType="begin"/>
           </w:r>
           <w:r>
-            <w:instrText xml:space="preserve"> PAGEREF _Toc26499 </w:instrText>
+            <w:instrText xml:space="preserve"> PAGEREF _Toc31529 </w:instrText>
           </w:r>
           <w:r>
             <w:fldChar w:fldCharType="separate"/>
           </w:r>
           <w:r>
-            <w:t>5</w:t>
-          </w:r>
-          <w:r>
-            <w:fldChar w:fldCharType="end"/>
-          </w:r>
-          <w:r>
-            <w:rPr>
-              <w:lang w:val="ru-RU" w:eastAsia="ru-RU"/>
-            </w:rPr>
-            <w:fldChar w:fldCharType="end"/>
-          </w:r>
-        </w:p>
-        <w:p>
-          <w:pPr>
-            <w:pStyle w:val="15"/>
-            <w:tabs>
-              <w:tab w:val="right" w:leader="dot" w:pos="8306"/>
-            </w:tabs>
-          </w:pPr>
-          <w:r>
-            <w:rPr>
-              <w:lang w:val="ru-RU" w:eastAsia="ru-RU"/>
-            </w:rPr>
-            <w:fldChar w:fldCharType="begin"/>
-          </w:r>
-          <w:r>
-            <w:rPr>
-              <w:lang w:val="ru-RU" w:eastAsia="ru-RU"/>
-            </w:rPr>
-            <w:instrText xml:space="preserve"> HYPERLINK \l _Toc8530 </w:instrText>
-          </w:r>
-          <w:r>
-            <w:rPr>
-              <w:lang w:val="ru-RU" w:eastAsia="ru-RU"/>
-            </w:rPr>
-            <w:fldChar w:fldCharType="separate"/>
-          </w:r>
-          <w:r>
-            <w:rPr>
-              <w:rFonts w:hint="default"/>
-              <w:lang w:val="ru-RU" w:eastAsia="ru-RU"/>
-            </w:rPr>
-            <w:t>Вывод</w:t>
-          </w:r>
-          <w:r>
-            <w:tab/>
-          </w:r>
-          <w:r>
-            <w:fldChar w:fldCharType="begin"/>
-          </w:r>
-          <w:r>
-            <w:instrText xml:space="preserve"> PAGEREF _Toc8530 </w:instrText>
-          </w:r>
-          <w:r>
-            <w:fldChar w:fldCharType="separate"/>
-          </w:r>
-          <w:r>
-            <w:t>6</w:t>
+            <w:t>9</w:t>
           </w:r>
           <w:r>
             <w:fldChar w:fldCharType="end"/>
@@ -971,7 +914,7 @@
           <w:lang w:val="ru-RU" w:eastAsia="ru-RU"/>
         </w:rPr>
       </w:pPr>
-      <w:bookmarkStart w:id="1" w:name="_Toc27433"/>
+      <w:bookmarkStart w:id="1" w:name="_Toc12801"/>
       <w:r>
         <w:rPr>
           <w:rFonts w:hint="default"/>
@@ -983,7 +926,7 @@
     </w:p>
     <w:p>
       <w:pPr>
-        <w:pStyle w:val="12"/>
+        <w:pStyle w:val="11"/>
         <w:keepNext w:val="0"/>
         <w:keepLines w:val="0"/>
         <w:widowControl/>
@@ -1012,7 +955,7 @@
     </w:p>
     <w:p>
       <w:pPr>
-        <w:pStyle w:val="12"/>
+        <w:pStyle w:val="11"/>
         <w:keepNext w:val="0"/>
         <w:keepLines w:val="0"/>
         <w:widowControl/>
@@ -1050,7 +993,7 @@
     </w:p>
     <w:p>
       <w:pPr>
-        <w:pStyle w:val="12"/>
+        <w:pStyle w:val="11"/>
         <w:keepNext w:val="0"/>
         <w:keepLines w:val="0"/>
         <w:widowControl/>
@@ -1196,7 +1139,7 @@
     </w:p>
     <w:p>
       <w:pPr>
-        <w:pStyle w:val="12"/>
+        <w:pStyle w:val="11"/>
         <w:keepNext w:val="0"/>
         <w:keepLines w:val="0"/>
         <w:widowControl/>
@@ -1256,13 +1199,7 @@
                     </pic:cNvPicPr>
                   </pic:nvPicPr>
                   <pic:blipFill>
-                    <a:blip r:embed="rId8">
-                      <a:extLst>
-                        <a:ext uri="{96DAC541-7B7A-43D3-8B79-37D633B846F1}">
-                          <asvg:svgBlip xmlns:asvg="http://schemas.microsoft.com/office/drawing/2016/SVG/main" r:embed="rId9"/>
-                        </a:ext>
-                      </a:extLst>
-                    </a:blip>
+                    <a:blip r:embed="rId6"/>
                     <a:stretch>
                       <a:fillRect/>
                     </a:stretch>
@@ -1294,7 +1231,7 @@
     </w:p>
     <w:p>
       <w:pPr>
-        <w:pStyle w:val="12"/>
+        <w:pStyle w:val="11"/>
         <w:keepNext w:val="0"/>
         <w:keepLines w:val="0"/>
         <w:widowControl/>
@@ -1404,7 +1341,7 @@
     </w:p>
     <w:p>
       <w:pPr>
-        <w:pStyle w:val="12"/>
+        <w:pStyle w:val="11"/>
         <w:keepNext w:val="0"/>
         <w:keepLines w:val="0"/>
         <w:widowControl/>
@@ -1421,7 +1358,7 @@
           <w:lang w:val="ru-RU" w:eastAsia="ru-RU"/>
         </w:rPr>
         <w:sectPr>
-          <w:footerReference r:id="rId6" w:type="default"/>
+          <w:footerReference r:id="rId4" w:type="default"/>
           <w:pgSz w:w="11906" w:h="16838"/>
           <w:pgMar w:top="1440" w:right="1800" w:bottom="1440" w:left="1800" w:header="720" w:footer="720" w:gutter="0"/>
           <w:pgNumType w:fmt="decimal" w:start="1"/>
@@ -1492,7 +1429,7 @@
           <w:lang w:val="en-US" w:eastAsia="ru-RU"/>
         </w:rPr>
       </w:pPr>
-      <w:bookmarkStart w:id="2" w:name="_Toc14199"/>
+      <w:bookmarkStart w:id="2" w:name="_Toc6240"/>
       <w:r>
         <w:rPr>
           <w:rFonts w:hint="default"/>
@@ -1508,6 +1445,102 @@
         <w:t xml:space="preserve"> теоретические сведенья</w:t>
       </w:r>
       <w:bookmarkEnd w:id="2"/>
+    </w:p>
+    <w:p>
+      <w:r>
+        <w:drawing>
+          <wp:inline distT="0" distB="0" distL="114300" distR="114300">
+            <wp:extent cx="2465070" cy="4389120"/>
+            <wp:effectExtent l="0" t="0" r="11430" b="11430"/>
+            <wp:docPr id="9" name="Изображение 3"/>
+            <wp:cNvGraphicFramePr>
+              <a:graphicFrameLocks xmlns:a="http://schemas.openxmlformats.org/drawingml/2006/main" noChangeAspect="1"/>
+            </wp:cNvGraphicFramePr>
+            <a:graphic xmlns:a="http://schemas.openxmlformats.org/drawingml/2006/main">
+              <a:graphicData uri="http://schemas.openxmlformats.org/drawingml/2006/picture">
+                <pic:pic xmlns:pic="http://schemas.openxmlformats.org/drawingml/2006/picture">
+                  <pic:nvPicPr>
+                    <pic:cNvPr id="9" name="Изображение 3"/>
+                    <pic:cNvPicPr>
+                      <a:picLocks noChangeAspect="1"/>
+                    </pic:cNvPicPr>
+                  </pic:nvPicPr>
+                  <pic:blipFill>
+                    <a:blip r:embed="rId7"/>
+                    <a:stretch>
+                      <a:fillRect/>
+                    </a:stretch>
+                  </pic:blipFill>
+                  <pic:spPr>
+                    <a:xfrm rot="16200000">
+                      <a:off x="0" y="0"/>
+                      <a:ext cx="2465070" cy="4389120"/>
+                    </a:xfrm>
+                    <a:prstGeom prst="rect">
+                      <a:avLst/>
+                    </a:prstGeom>
+                    <a:noFill/>
+                    <a:ln w="9525">
+                      <a:noFill/>
+                    </a:ln>
+                  </pic:spPr>
+                </pic:pic>
+              </a:graphicData>
+            </a:graphic>
+          </wp:inline>
+        </w:drawing>
+      </w:r>
+    </w:p>
+    <w:p>
+      <w:pPr>
+        <w:rPr>
+          <w:rFonts w:hint="default"/>
+          <w:lang w:val="en-US" w:eastAsia="ru-RU"/>
+        </w:rPr>
+      </w:pPr>
+      <w:r>
+        <w:drawing>
+          <wp:inline distT="0" distB="0" distL="114300" distR="114300">
+            <wp:extent cx="2468880" cy="4396740"/>
+            <wp:effectExtent l="0" t="0" r="3810" b="7620"/>
+            <wp:docPr id="10" name="Изображение 4"/>
+            <wp:cNvGraphicFramePr>
+              <a:graphicFrameLocks xmlns:a="http://schemas.openxmlformats.org/drawingml/2006/main" noChangeAspect="1"/>
+            </wp:cNvGraphicFramePr>
+            <a:graphic xmlns:a="http://schemas.openxmlformats.org/drawingml/2006/main">
+              <a:graphicData uri="http://schemas.openxmlformats.org/drawingml/2006/picture">
+                <pic:pic xmlns:pic="http://schemas.openxmlformats.org/drawingml/2006/picture">
+                  <pic:nvPicPr>
+                    <pic:cNvPr id="10" name="Изображение 4"/>
+                    <pic:cNvPicPr>
+                      <a:picLocks noChangeAspect="1"/>
+                    </pic:cNvPicPr>
+                  </pic:nvPicPr>
+                  <pic:blipFill>
+                    <a:blip r:embed="rId8"/>
+                    <a:stretch>
+                      <a:fillRect/>
+                    </a:stretch>
+                  </pic:blipFill>
+                  <pic:spPr>
+                    <a:xfrm rot="16200000">
+                      <a:off x="0" y="0"/>
+                      <a:ext cx="2468880" cy="4396740"/>
+                    </a:xfrm>
+                    <a:prstGeom prst="rect">
+                      <a:avLst/>
+                    </a:prstGeom>
+                    <a:noFill/>
+                    <a:ln w="9525">
+                      <a:noFill/>
+                    </a:ln>
+                  </pic:spPr>
+                </pic:pic>
+              </a:graphicData>
+            </a:graphic>
+          </wp:inline>
+        </w:drawing>
+      </w:r>
     </w:p>
     <w:p>
       <w:pPr>
@@ -1525,6 +1558,49 @@
           <w:docGrid w:linePitch="360" w:charSpace="0"/>
         </w:sectPr>
       </w:pPr>
+      <w:r>
+        <w:drawing>
+          <wp:inline distT="0" distB="0" distL="114300" distR="114300">
+            <wp:extent cx="2463800" cy="4386580"/>
+            <wp:effectExtent l="0" t="0" r="13970" b="12700"/>
+            <wp:docPr id="8" name="Изображение 2"/>
+            <wp:cNvGraphicFramePr>
+              <a:graphicFrameLocks xmlns:a="http://schemas.openxmlformats.org/drawingml/2006/main" noChangeAspect="1"/>
+            </wp:cNvGraphicFramePr>
+            <a:graphic xmlns:a="http://schemas.openxmlformats.org/drawingml/2006/main">
+              <a:graphicData uri="http://schemas.openxmlformats.org/drawingml/2006/picture">
+                <pic:pic xmlns:pic="http://schemas.openxmlformats.org/drawingml/2006/picture">
+                  <pic:nvPicPr>
+                    <pic:cNvPr id="8" name="Изображение 2"/>
+                    <pic:cNvPicPr>
+                      <a:picLocks noChangeAspect="1"/>
+                    </pic:cNvPicPr>
+                  </pic:nvPicPr>
+                  <pic:blipFill>
+                    <a:blip r:embed="rId9"/>
+                    <a:stretch>
+                      <a:fillRect/>
+                    </a:stretch>
+                  </pic:blipFill>
+                  <pic:spPr>
+                    <a:xfrm rot="16200000">
+                      <a:off x="0" y="0"/>
+                      <a:ext cx="2463800" cy="4386580"/>
+                    </a:xfrm>
+                    <a:prstGeom prst="rect">
+                      <a:avLst/>
+                    </a:prstGeom>
+                    <a:noFill/>
+                    <a:ln w="9525">
+                      <a:noFill/>
+                    </a:ln>
+                  </pic:spPr>
+                </pic:pic>
+              </a:graphicData>
+            </a:graphic>
+          </wp:inline>
+        </w:drawing>
+      </w:r>
     </w:p>
     <w:p>
       <w:pPr>
@@ -1534,7 +1610,7 @@
           <w:lang w:val="ru-RU" w:eastAsia="ru-RU"/>
         </w:rPr>
       </w:pPr>
-      <w:bookmarkStart w:id="3" w:name="_Toc22526"/>
+      <w:bookmarkStart w:id="3" w:name="_Toc15102"/>
       <w:r>
         <w:rPr>
           <w:rFonts w:hint="default"/>
@@ -1546,8 +1622,8 @@
     </w:p>
     <w:tbl>
       <w:tblPr>
-        <w:tblStyle w:val="14"/>
-        <w:tblW w:w="0" w:type="auto"/>
+        <w:tblStyle w:val="16"/>
+        <w:tblW w:w="8522" w:type="dxa"/>
         <w:tblInd w:w="0" w:type="dxa"/>
         <w:tblBorders>
           <w:top w:val="single" w:color="auto" w:sz="4" w:space="0"/>
@@ -1557,7 +1633,7 @@
           <w:insideH w:val="single" w:color="auto" w:sz="4" w:space="0"/>
           <w:insideV w:val="single" w:color="auto" w:sz="4" w:space="0"/>
         </w:tblBorders>
-        <w:tblLayout w:type="autofit"/>
+        <w:tblLayout w:type="fixed"/>
         <w:tblCellMar>
           <w:top w:w="0" w:type="dxa"/>
           <w:left w:w="108" w:type="dxa"/>
@@ -1578,6 +1654,7 @@
             <w:insideH w:val="single" w:color="auto" w:sz="4" w:space="0"/>
             <w:insideV w:val="single" w:color="auto" w:sz="4" w:space="0"/>
           </w:tblBorders>
+          <w:tblLayout w:type="fixed"/>
           <w:tblCellMar>
             <w:top w:w="0" w:type="dxa"/>
             <w:left w:w="108" w:type="dxa"/>
@@ -2954,14 +3031,14 @@
           <w:rFonts w:hint="default"/>
           <w:sz w:val="24"/>
           <w:szCs w:val="24"/>
-          <w:lang w:val="ru-RU"/>
+          <w:lang w:val="en-US"/>
         </w:rPr>
       </w:pPr>
     </w:p>
     <w:tbl>
       <w:tblPr>
-        <w:tblStyle w:val="14"/>
-        <w:tblW w:w="0" w:type="auto"/>
+        <w:tblStyle w:val="16"/>
+        <w:tblW w:w="8522" w:type="dxa"/>
         <w:tblInd w:w="0" w:type="dxa"/>
         <w:tblBorders>
           <w:top w:val="single" w:color="auto" w:sz="4" w:space="0"/>
@@ -2971,7 +3048,7 @@
           <w:insideH w:val="single" w:color="auto" w:sz="4" w:space="0"/>
           <w:insideV w:val="single" w:color="auto" w:sz="4" w:space="0"/>
         </w:tblBorders>
-        <w:tblLayout w:type="autofit"/>
+        <w:tblLayout w:type="fixed"/>
         <w:tblCellMar>
           <w:top w:w="0" w:type="dxa"/>
           <w:left w:w="108" w:type="dxa"/>
@@ -2992,6 +3069,13 @@
             <w:insideH w:val="single" w:color="auto" w:sz="4" w:space="0"/>
             <w:insideV w:val="single" w:color="auto" w:sz="4" w:space="0"/>
           </w:tblBorders>
+          <w:tblLayout w:type="fixed"/>
+          <w:tblCellMar>
+            <w:top w:w="0" w:type="dxa"/>
+            <w:left w:w="108" w:type="dxa"/>
+            <w:bottom w:w="0" w:type="dxa"/>
+            <w:right w:w="108" w:type="dxa"/>
+          </w:tblCellMar>
         </w:tblPrEx>
         <w:tc>
           <w:tcPr>
@@ -4297,8 +4381,8 @@
     </w:p>
     <w:tbl>
       <w:tblPr>
-        <w:tblStyle w:val="14"/>
-        <w:tblW w:w="0" w:type="auto"/>
+        <w:tblStyle w:val="16"/>
+        <w:tblW w:w="8522" w:type="dxa"/>
         <w:tblInd w:w="0" w:type="dxa"/>
         <w:tblBorders>
           <w:top w:val="single" w:color="auto" w:sz="4" w:space="0"/>
@@ -4308,7 +4392,7 @@
           <w:insideH w:val="single" w:color="auto" w:sz="4" w:space="0"/>
           <w:insideV w:val="single" w:color="auto" w:sz="4" w:space="0"/>
         </w:tblBorders>
-        <w:tblLayout w:type="autofit"/>
+        <w:tblLayout w:type="fixed"/>
         <w:tblCellMar>
           <w:top w:w="0" w:type="dxa"/>
           <w:left w:w="108" w:type="dxa"/>
@@ -4329,6 +4413,7 @@
             <w:insideH w:val="single" w:color="auto" w:sz="4" w:space="0"/>
             <w:insideV w:val="single" w:color="auto" w:sz="4" w:space="0"/>
           </w:tblBorders>
+          <w:tblLayout w:type="fixed"/>
           <w:tblCellMar>
             <w:top w:w="0" w:type="dxa"/>
             <w:left w:w="108" w:type="dxa"/>
@@ -6133,10 +6218,60 @@
         <w:t>A</w:t>
       </w:r>
     </w:p>
+    <w:p>
+      <w:pPr>
+        <w:ind w:firstLine="0" w:firstLineChars="0"/>
+        <w:jc w:val="center"/>
+        <w:rPr>
+          <w:rFonts w:hint="default"/>
+          <w:lang w:val="en-US"/>
+        </w:rPr>
+      </w:pPr>
+    </w:p>
+    <w:p>
+      <w:pPr>
+        <w:ind w:firstLine="0" w:firstLineChars="0"/>
+        <w:jc w:val="center"/>
+        <w:rPr>
+          <w:rFonts w:hint="default"/>
+          <w:lang w:val="en-US"/>
+        </w:rPr>
+      </w:pPr>
+    </w:p>
+    <w:p>
+      <w:pPr>
+        <w:ind w:firstLine="0" w:firstLineChars="0"/>
+        <w:jc w:val="center"/>
+        <w:rPr>
+          <w:rFonts w:hint="default"/>
+          <w:lang w:val="en-US"/>
+        </w:rPr>
+      </w:pPr>
+    </w:p>
+    <w:p>
+      <w:pPr>
+        <w:ind w:firstLine="0" w:firstLineChars="0"/>
+        <w:jc w:val="center"/>
+        <w:rPr>
+          <w:rFonts w:hint="default"/>
+          <w:lang w:val="en-US"/>
+        </w:rPr>
+      </w:pPr>
+    </w:p>
+    <w:p>
+      <w:pPr>
+        <w:ind w:firstLine="0" w:firstLineChars="0"/>
+        <w:jc w:val="center"/>
+        <w:rPr>
+          <w:rFonts w:hint="default"/>
+          <w:lang w:val="en-US"/>
+        </w:rPr>
+      </w:pPr>
+    </w:p>
     <w:tbl>
       <w:tblPr>
-        <w:tblStyle w:val="14"/>
-        <w:tblW w:w="0" w:type="auto"/>
+        <w:tblStyle w:val="16"/>
+        <w:tblW w:w="8522" w:type="dxa"/>
         <w:tblInd w:w="0" w:type="dxa"/>
         <w:tblBorders>
           <w:top w:val="single" w:color="auto" w:sz="4" w:space="0"/>
@@ -6146,9 +6281,11 @@
           <w:insideH w:val="single" w:color="auto" w:sz="4" w:space="0"/>
           <w:insideV w:val="single" w:color="auto" w:sz="4" w:space="0"/>
         </w:tblBorders>
-        <w:tblLayout w:type="autofit"/>
+        <w:tblLayout w:type="fixed"/>
         <w:tblCellMar>
+          <w:top w:w="0" w:type="dxa"/>
           <w:left w:w="108" w:type="dxa"/>
+          <w:bottom w:w="0" w:type="dxa"/>
           <w:right w:w="108" w:type="dxa"/>
         </w:tblCellMar>
       </w:tblPr>
@@ -6165,6 +6302,13 @@
             <w:insideH w:val="single" w:color="auto" w:sz="4" w:space="0"/>
             <w:insideV w:val="single" w:color="auto" w:sz="4" w:space="0"/>
           </w:tblBorders>
+          <w:tblLayout w:type="fixed"/>
+          <w:tblCellMar>
+            <w:top w:w="0" w:type="dxa"/>
+            <w:left w:w="108" w:type="dxa"/>
+            <w:bottom w:w="0" w:type="dxa"/>
+            <w:right w:w="108" w:type="dxa"/>
+          </w:tblCellMar>
         </w:tblPrEx>
         <w:tc>
           <w:tcPr>
@@ -6172,6 +6316,7 @@
           </w:tcPr>
           <w:p>
             <w:pPr>
+              <w:widowControl w:val="0"/>
               <w:spacing w:beforeLines="0" w:afterLines="0"/>
               <w:jc w:val="left"/>
               <w:rPr>
@@ -6382,6 +6527,7 @@
           </w:p>
           <w:p>
             <w:pPr>
+              <w:widowControl w:val="0"/>
               <w:spacing w:beforeLines="0" w:afterLines="0"/>
               <w:jc w:val="left"/>
               <w:rPr>
@@ -6403,6 +6549,7 @@
           </w:p>
           <w:p>
             <w:pPr>
+              <w:widowControl w:val="0"/>
               <w:spacing w:beforeLines="0" w:afterLines="0"/>
               <w:jc w:val="left"/>
               <w:rPr>
@@ -6478,6 +6625,7 @@
           </w:p>
           <w:p>
             <w:pPr>
+              <w:widowControl w:val="0"/>
               <w:spacing w:beforeLines="0" w:afterLines="0"/>
               <w:jc w:val="left"/>
               <w:rPr>
@@ -6508,6 +6656,7 @@
           </w:p>
           <w:p>
             <w:pPr>
+              <w:widowControl w:val="0"/>
               <w:spacing w:beforeLines="0" w:afterLines="0"/>
               <w:jc w:val="left"/>
               <w:rPr>
@@ -6574,6 +6723,7 @@
           </w:p>
           <w:p>
             <w:pPr>
+              <w:widowControl w:val="0"/>
               <w:spacing w:beforeLines="0" w:afterLines="0"/>
               <w:jc w:val="left"/>
               <w:rPr>
@@ -6613,6 +6763,7 @@
           </w:p>
           <w:p>
             <w:pPr>
+              <w:widowControl w:val="0"/>
               <w:spacing w:beforeLines="0" w:afterLines="0"/>
               <w:jc w:val="left"/>
               <w:rPr>
@@ -6805,6 +6956,7 @@
           </w:p>
           <w:p>
             <w:pPr>
+              <w:widowControl w:val="0"/>
               <w:spacing w:beforeLines="0" w:afterLines="0"/>
               <w:jc w:val="left"/>
               <w:rPr>
@@ -6844,6 +6996,7 @@
           </w:p>
           <w:p>
             <w:pPr>
+              <w:widowControl w:val="0"/>
               <w:spacing w:beforeLines="0" w:afterLines="0"/>
               <w:jc w:val="left"/>
               <w:rPr>
@@ -6964,6 +7117,7 @@
           </w:p>
           <w:p>
             <w:pPr>
+              <w:widowControl w:val="0"/>
               <w:spacing w:beforeLines="0" w:afterLines="0"/>
               <w:jc w:val="left"/>
               <w:rPr>
@@ -6994,6 +7148,7 @@
           </w:p>
           <w:p>
             <w:pPr>
+              <w:widowControl w:val="0"/>
               <w:spacing w:beforeLines="0" w:afterLines="0"/>
               <w:jc w:val="left"/>
               <w:rPr>
@@ -7069,6 +7224,7 @@
           </w:p>
           <w:p>
             <w:pPr>
+              <w:widowControl w:val="0"/>
               <w:spacing w:beforeLines="0" w:afterLines="0"/>
               <w:jc w:val="left"/>
               <w:rPr>
@@ -7099,6 +7255,7 @@
           </w:p>
           <w:p>
             <w:pPr>
+              <w:widowControl w:val="0"/>
               <w:spacing w:beforeLines="0" w:afterLines="0"/>
               <w:jc w:val="left"/>
               <w:rPr>
@@ -7237,6 +7394,7 @@
           </w:p>
           <w:p>
             <w:pPr>
+              <w:widowControl w:val="0"/>
               <w:spacing w:beforeLines="0" w:afterLines="0"/>
               <w:jc w:val="left"/>
               <w:rPr>
@@ -7267,6 +7425,7 @@
           </w:p>
           <w:p>
             <w:pPr>
+              <w:widowControl w:val="0"/>
               <w:jc w:val="both"/>
               <w:rPr>
                 <w:rFonts w:hint="default"/>
@@ -7335,86 +7494,6 @@
     <w:p>
       <w:pPr>
         <w:ind w:firstLine="0" w:firstLineChars="0"/>
-        <w:jc w:val="center"/>
-        <w:rPr>
-          <w:rFonts w:hint="default"/>
-          <w:lang w:val="ru-RU"/>
-        </w:rPr>
-      </w:pPr>
-    </w:p>
-    <w:p>
-      <w:pPr>
-        <w:ind w:firstLine="0" w:firstLineChars="0"/>
-        <w:jc w:val="center"/>
-        <w:rPr>
-          <w:rFonts w:hint="default"/>
-          <w:lang w:val="ru-RU"/>
-        </w:rPr>
-      </w:pPr>
-    </w:p>
-    <w:p>
-      <w:pPr>
-        <w:ind w:firstLine="0" w:firstLineChars="0"/>
-        <w:jc w:val="center"/>
-        <w:rPr>
-          <w:rFonts w:hint="default"/>
-          <w:lang w:val="ru-RU"/>
-        </w:rPr>
-      </w:pPr>
-    </w:p>
-    <w:p>
-      <w:pPr>
-        <w:ind w:firstLine="0" w:firstLineChars="0"/>
-        <w:jc w:val="center"/>
-        <w:rPr>
-          <w:rFonts w:hint="default"/>
-          <w:lang w:val="ru-RU"/>
-        </w:rPr>
-      </w:pPr>
-    </w:p>
-    <w:p>
-      <w:pPr>
-        <w:ind w:firstLine="0" w:firstLineChars="0"/>
-        <w:jc w:val="center"/>
-        <w:rPr>
-          <w:rFonts w:hint="default"/>
-          <w:lang w:val="ru-RU"/>
-        </w:rPr>
-      </w:pPr>
-    </w:p>
-    <w:p>
-      <w:pPr>
-        <w:ind w:firstLine="0" w:firstLineChars="0"/>
-        <w:jc w:val="center"/>
-        <w:rPr>
-          <w:rFonts w:hint="default"/>
-          <w:lang w:val="ru-RU"/>
-        </w:rPr>
-      </w:pPr>
-    </w:p>
-    <w:p>
-      <w:pPr>
-        <w:ind w:firstLine="0" w:firstLineChars="0"/>
-        <w:jc w:val="center"/>
-        <w:rPr>
-          <w:rFonts w:hint="default"/>
-          <w:lang w:val="ru-RU"/>
-        </w:rPr>
-      </w:pPr>
-    </w:p>
-    <w:p>
-      <w:pPr>
-        <w:ind w:firstLine="0" w:firstLineChars="0"/>
-        <w:jc w:val="both"/>
-        <w:rPr>
-          <w:rFonts w:hint="default"/>
-          <w:lang w:val="ru-RU"/>
-        </w:rPr>
-      </w:pPr>
-    </w:p>
-    <w:p>
-      <w:pPr>
-        <w:ind w:firstLine="0" w:firstLineChars="0"/>
         <w:jc w:val="both"/>
         <w:rPr>
           <w:rFonts w:hint="default"/>
@@ -7424,8 +7503,8 @@
     </w:p>
     <w:tbl>
       <w:tblPr>
-        <w:tblStyle w:val="14"/>
-        <w:tblW w:w="0" w:type="auto"/>
+        <w:tblStyle w:val="16"/>
+        <w:tblW w:w="8522" w:type="dxa"/>
         <w:tblInd w:w="0" w:type="dxa"/>
         <w:tblBorders>
           <w:top w:val="single" w:color="auto" w:sz="4" w:space="0"/>
@@ -7435,9 +7514,11 @@
           <w:insideH w:val="single" w:color="auto" w:sz="4" w:space="0"/>
           <w:insideV w:val="single" w:color="auto" w:sz="4" w:space="0"/>
         </w:tblBorders>
-        <w:tblLayout w:type="autofit"/>
+        <w:tblLayout w:type="fixed"/>
         <w:tblCellMar>
+          <w:top w:w="0" w:type="dxa"/>
           <w:left w:w="108" w:type="dxa"/>
+          <w:bottom w:w="0" w:type="dxa"/>
           <w:right w:w="108" w:type="dxa"/>
         </w:tblCellMar>
       </w:tblPr>
@@ -7454,6 +7535,13 @@
             <w:insideH w:val="single" w:color="auto" w:sz="4" w:space="0"/>
             <w:insideV w:val="single" w:color="auto" w:sz="4" w:space="0"/>
           </w:tblBorders>
+          <w:tblLayout w:type="fixed"/>
+          <w:tblCellMar>
+            <w:top w:w="0" w:type="dxa"/>
+            <w:left w:w="108" w:type="dxa"/>
+            <w:bottom w:w="0" w:type="dxa"/>
+            <w:right w:w="108" w:type="dxa"/>
+          </w:tblCellMar>
         </w:tblPrEx>
         <w:tc>
           <w:tcPr>
@@ -7461,6 +7549,7 @@
           </w:tcPr>
           <w:p>
             <w:pPr>
+              <w:widowControl w:val="0"/>
               <w:spacing w:beforeLines="0" w:afterLines="0"/>
               <w:jc w:val="left"/>
               <w:rPr>
@@ -7617,6 +7706,7 @@
           </w:p>
           <w:p>
             <w:pPr>
+              <w:widowControl w:val="0"/>
               <w:spacing w:beforeLines="0" w:afterLines="0"/>
               <w:jc w:val="left"/>
               <w:rPr>
@@ -7638,6 +7728,7 @@
           </w:p>
           <w:p>
             <w:pPr>
+              <w:widowControl w:val="0"/>
               <w:spacing w:beforeLines="0" w:afterLines="0"/>
               <w:jc w:val="left"/>
               <w:rPr>
@@ -7713,6 +7804,7 @@
           </w:p>
           <w:p>
             <w:pPr>
+              <w:widowControl w:val="0"/>
               <w:spacing w:beforeLines="0" w:afterLines="0"/>
               <w:jc w:val="left"/>
               <w:rPr>
@@ -7743,6 +7835,7 @@
           </w:p>
           <w:p>
             <w:pPr>
+              <w:widowControl w:val="0"/>
               <w:spacing w:beforeLines="0" w:afterLines="0"/>
               <w:jc w:val="left"/>
               <w:rPr>
@@ -7827,6 +7920,7 @@
           </w:p>
           <w:p>
             <w:pPr>
+              <w:widowControl w:val="0"/>
               <w:spacing w:beforeLines="0" w:afterLines="0"/>
               <w:jc w:val="left"/>
               <w:rPr>
@@ -7866,6 +7960,7 @@
           </w:p>
           <w:p>
             <w:pPr>
+              <w:widowControl w:val="0"/>
               <w:spacing w:beforeLines="0" w:afterLines="0"/>
               <w:jc w:val="left"/>
               <w:rPr>
@@ -8058,6 +8153,7 @@
           </w:p>
           <w:p>
             <w:pPr>
+              <w:widowControl w:val="0"/>
               <w:spacing w:beforeLines="0" w:afterLines="0"/>
               <w:jc w:val="left"/>
               <w:rPr>
@@ -8097,6 +8193,7 @@
           </w:p>
           <w:p>
             <w:pPr>
+              <w:widowControl w:val="0"/>
               <w:spacing w:beforeLines="0" w:afterLines="0"/>
               <w:jc w:val="left"/>
               <w:rPr>
@@ -8127,6 +8224,7 @@
           </w:p>
           <w:p>
             <w:pPr>
+              <w:widowControl w:val="0"/>
               <w:jc w:val="both"/>
               <w:rPr>
                 <w:rFonts w:hint="default"/>
@@ -8188,10 +8286,130 @@
         </w:rPr>
       </w:pPr>
     </w:p>
+    <w:p>
+      <w:pPr>
+        <w:ind w:firstLine="0" w:firstLineChars="0"/>
+        <w:jc w:val="center"/>
+        <w:rPr>
+          <w:rFonts w:hint="default"/>
+          <w:lang w:val="ru-RU"/>
+        </w:rPr>
+      </w:pPr>
+    </w:p>
+    <w:p>
+      <w:pPr>
+        <w:ind w:firstLine="0" w:firstLineChars="0"/>
+        <w:jc w:val="center"/>
+        <w:rPr>
+          <w:rFonts w:hint="default"/>
+          <w:lang w:val="ru-RU"/>
+        </w:rPr>
+      </w:pPr>
+    </w:p>
+    <w:p>
+      <w:pPr>
+        <w:ind w:firstLine="0" w:firstLineChars="0"/>
+        <w:jc w:val="center"/>
+        <w:rPr>
+          <w:rFonts w:hint="default"/>
+          <w:lang w:val="ru-RU"/>
+        </w:rPr>
+      </w:pPr>
+    </w:p>
+    <w:p>
+      <w:pPr>
+        <w:ind w:firstLine="0" w:firstLineChars="0"/>
+        <w:jc w:val="center"/>
+        <w:rPr>
+          <w:rFonts w:hint="default"/>
+          <w:lang w:val="ru-RU"/>
+        </w:rPr>
+      </w:pPr>
+    </w:p>
+    <w:p>
+      <w:pPr>
+        <w:ind w:firstLine="0" w:firstLineChars="0"/>
+        <w:jc w:val="center"/>
+        <w:rPr>
+          <w:rFonts w:hint="default"/>
+          <w:lang w:val="ru-RU"/>
+        </w:rPr>
+      </w:pPr>
+    </w:p>
+    <w:p>
+      <w:pPr>
+        <w:ind w:firstLine="0" w:firstLineChars="0"/>
+        <w:jc w:val="center"/>
+        <w:rPr>
+          <w:rFonts w:hint="default"/>
+          <w:lang w:val="ru-RU"/>
+        </w:rPr>
+      </w:pPr>
+    </w:p>
+    <w:p>
+      <w:pPr>
+        <w:ind w:firstLine="0" w:firstLineChars="0"/>
+        <w:jc w:val="center"/>
+        <w:rPr>
+          <w:rFonts w:hint="default"/>
+          <w:lang w:val="ru-RU"/>
+        </w:rPr>
+      </w:pPr>
+    </w:p>
+    <w:p>
+      <w:pPr>
+        <w:ind w:firstLine="0" w:firstLineChars="0"/>
+        <w:jc w:val="center"/>
+        <w:rPr>
+          <w:rFonts w:hint="default"/>
+          <w:lang w:val="ru-RU"/>
+        </w:rPr>
+      </w:pPr>
+    </w:p>
+    <w:p>
+      <w:pPr>
+        <w:ind w:firstLine="0" w:firstLineChars="0"/>
+        <w:jc w:val="center"/>
+        <w:rPr>
+          <w:rFonts w:hint="default"/>
+          <w:lang w:val="ru-RU"/>
+        </w:rPr>
+      </w:pPr>
+    </w:p>
+    <w:p>
+      <w:pPr>
+        <w:ind w:firstLine="0" w:firstLineChars="0"/>
+        <w:jc w:val="center"/>
+        <w:rPr>
+          <w:rFonts w:hint="default"/>
+          <w:lang w:val="ru-RU"/>
+        </w:rPr>
+      </w:pPr>
+    </w:p>
+    <w:p>
+      <w:pPr>
+        <w:ind w:firstLine="0" w:firstLineChars="0"/>
+        <w:jc w:val="center"/>
+        <w:rPr>
+          <w:rFonts w:hint="default"/>
+          <w:lang w:val="ru-RU"/>
+        </w:rPr>
+      </w:pPr>
+    </w:p>
+    <w:p>
+      <w:pPr>
+        <w:ind w:firstLine="0" w:firstLineChars="0"/>
+        <w:jc w:val="center"/>
+        <w:rPr>
+          <w:rFonts w:hint="default"/>
+          <w:lang w:val="ru-RU"/>
+        </w:rPr>
+      </w:pPr>
+    </w:p>
     <w:tbl>
       <w:tblPr>
-        <w:tblStyle w:val="14"/>
-        <w:tblW w:w="0" w:type="auto"/>
+        <w:tblStyle w:val="16"/>
+        <w:tblW w:w="8522" w:type="dxa"/>
         <w:tblInd w:w="0" w:type="dxa"/>
         <w:tblBorders>
           <w:top w:val="single" w:color="auto" w:sz="4" w:space="0"/>
@@ -8201,9 +8419,11 @@
           <w:insideH w:val="single" w:color="auto" w:sz="4" w:space="0"/>
           <w:insideV w:val="single" w:color="auto" w:sz="4" w:space="0"/>
         </w:tblBorders>
-        <w:tblLayout w:type="autofit"/>
+        <w:tblLayout w:type="fixed"/>
         <w:tblCellMar>
+          <w:top w:w="0" w:type="dxa"/>
           <w:left w:w="108" w:type="dxa"/>
+          <w:bottom w:w="0" w:type="dxa"/>
           <w:right w:w="108" w:type="dxa"/>
         </w:tblCellMar>
       </w:tblPr>
@@ -8220,8 +8440,11 @@
             <w:insideH w:val="single" w:color="auto" w:sz="4" w:space="0"/>
             <w:insideV w:val="single" w:color="auto" w:sz="4" w:space="0"/>
           </w:tblBorders>
+          <w:tblLayout w:type="fixed"/>
           <w:tblCellMar>
+            <w:top w:w="0" w:type="dxa"/>
             <w:left w:w="108" w:type="dxa"/>
+            <w:bottom w:w="0" w:type="dxa"/>
             <w:right w:w="108" w:type="dxa"/>
           </w:tblCellMar>
         </w:tblPrEx>
@@ -8231,6 +8454,7 @@
           </w:tcPr>
           <w:p>
             <w:pPr>
+              <w:widowControl w:val="0"/>
               <w:spacing w:beforeLines="0" w:afterLines="0"/>
               <w:jc w:val="left"/>
               <w:rPr>
@@ -8315,6 +8539,7 @@
           </w:p>
           <w:p>
             <w:pPr>
+              <w:widowControl w:val="0"/>
               <w:spacing w:beforeLines="0" w:afterLines="0"/>
               <w:jc w:val="left"/>
               <w:rPr>
@@ -8336,6 +8561,7 @@
           </w:p>
           <w:p>
             <w:pPr>
+              <w:widowControl w:val="0"/>
               <w:spacing w:beforeLines="0" w:afterLines="0"/>
               <w:jc w:val="left"/>
               <w:rPr>
@@ -8411,6 +8637,7 @@
           </w:p>
           <w:p>
             <w:pPr>
+              <w:widowControl w:val="0"/>
               <w:spacing w:beforeLines="0" w:afterLines="0"/>
               <w:jc w:val="left"/>
               <w:rPr>
@@ -8441,6 +8668,7 @@
           </w:p>
           <w:p>
             <w:pPr>
+              <w:widowControl w:val="0"/>
               <w:spacing w:beforeLines="0" w:afterLines="0"/>
               <w:jc w:val="left"/>
               <w:rPr>
@@ -8579,6 +8807,7 @@
           </w:p>
           <w:p>
             <w:pPr>
+              <w:widowControl w:val="0"/>
               <w:spacing w:beforeLines="0" w:afterLines="0"/>
               <w:jc w:val="left"/>
               <w:rPr>
@@ -8609,6 +8838,7 @@
           </w:p>
           <w:p>
             <w:pPr>
+              <w:widowControl w:val="0"/>
               <w:spacing w:beforeLines="0" w:afterLines="0"/>
               <w:jc w:val="left"/>
               <w:rPr>
@@ -8675,6 +8905,7 @@
           </w:p>
           <w:p>
             <w:pPr>
+              <w:widowControl w:val="0"/>
               <w:spacing w:beforeLines="0" w:afterLines="0"/>
               <w:jc w:val="left"/>
               <w:rPr>
@@ -8768,6 +8999,7 @@
           </w:p>
           <w:p>
             <w:pPr>
+              <w:widowControl w:val="0"/>
               <w:spacing w:beforeLines="0" w:afterLines="0"/>
               <w:ind w:firstLine="1426" w:firstLineChars="751"/>
               <w:jc w:val="left"/>
@@ -8808,6 +9040,7 @@
           </w:p>
           <w:p>
             <w:pPr>
+              <w:widowControl w:val="0"/>
               <w:spacing w:beforeLines="0" w:afterLines="0"/>
               <w:jc w:val="left"/>
               <w:rPr>
@@ -8838,6 +9071,7 @@
           </w:p>
           <w:p>
             <w:pPr>
+              <w:widowControl w:val="0"/>
               <w:spacing w:beforeLines="0" w:afterLines="0"/>
               <w:jc w:val="left"/>
               <w:rPr>
@@ -8976,6 +9210,7 @@
           </w:p>
           <w:p>
             <w:pPr>
+              <w:widowControl w:val="0"/>
               <w:spacing w:beforeLines="0" w:afterLines="0"/>
               <w:jc w:val="left"/>
               <w:rPr>
@@ -9006,6 +9241,7 @@
           </w:p>
           <w:p>
             <w:pPr>
+              <w:widowControl w:val="0"/>
               <w:spacing w:beforeLines="0" w:afterLines="0"/>
               <w:jc w:val="left"/>
               <w:rPr>
@@ -9072,6 +9308,7 @@
           </w:p>
           <w:p>
             <w:pPr>
+              <w:widowControl w:val="0"/>
               <w:jc w:val="both"/>
               <w:rPr>
                 <w:rFonts w:hint="default"/>
@@ -9121,8 +9358,8 @@
     </w:p>
     <w:tbl>
       <w:tblPr>
-        <w:tblStyle w:val="14"/>
-        <w:tblW w:w="0" w:type="auto"/>
+        <w:tblStyle w:val="16"/>
+        <w:tblW w:w="8522" w:type="dxa"/>
         <w:tblInd w:w="0" w:type="dxa"/>
         <w:tblBorders>
           <w:top w:val="single" w:color="auto" w:sz="4" w:space="0"/>
@@ -9132,9 +9369,11 @@
           <w:insideH w:val="single" w:color="auto" w:sz="4" w:space="0"/>
           <w:insideV w:val="single" w:color="auto" w:sz="4" w:space="0"/>
         </w:tblBorders>
-        <w:tblLayout w:type="autofit"/>
+        <w:tblLayout w:type="fixed"/>
         <w:tblCellMar>
+          <w:top w:w="0" w:type="dxa"/>
           <w:left w:w="108" w:type="dxa"/>
+          <w:bottom w:w="0" w:type="dxa"/>
           <w:right w:w="108" w:type="dxa"/>
         </w:tblCellMar>
       </w:tblPr>
@@ -9151,8 +9390,11 @@
             <w:insideH w:val="single" w:color="auto" w:sz="4" w:space="0"/>
             <w:insideV w:val="single" w:color="auto" w:sz="4" w:space="0"/>
           </w:tblBorders>
+          <w:tblLayout w:type="fixed"/>
           <w:tblCellMar>
+            <w:top w:w="0" w:type="dxa"/>
             <w:left w:w="108" w:type="dxa"/>
+            <w:bottom w:w="0" w:type="dxa"/>
             <w:right w:w="108" w:type="dxa"/>
           </w:tblCellMar>
         </w:tblPrEx>
@@ -9162,6 +9404,7 @@
           </w:tcPr>
           <w:p>
             <w:pPr>
+              <w:widowControl w:val="0"/>
               <w:spacing w:beforeLines="0" w:afterLines="0"/>
               <w:jc w:val="left"/>
               <w:rPr>
@@ -9210,6 +9453,7 @@
           </w:p>
           <w:p>
             <w:pPr>
+              <w:widowControl w:val="0"/>
               <w:spacing w:beforeLines="0" w:afterLines="0"/>
               <w:jc w:val="left"/>
               <w:rPr>
@@ -9222,6 +9466,7 @@
           </w:p>
           <w:p>
             <w:pPr>
+              <w:widowControl w:val="0"/>
               <w:spacing w:beforeLines="0" w:afterLines="0"/>
               <w:jc w:val="left"/>
               <w:rPr>
@@ -9252,6 +9497,7 @@
           </w:p>
           <w:p>
             <w:pPr>
+              <w:widowControl w:val="0"/>
               <w:spacing w:beforeLines="0" w:afterLines="0"/>
               <w:jc w:val="left"/>
               <w:rPr>
@@ -9282,6 +9528,7 @@
           </w:p>
           <w:p>
             <w:pPr>
+              <w:widowControl w:val="0"/>
               <w:spacing w:beforeLines="0" w:afterLines="0"/>
               <w:jc w:val="left"/>
               <w:rPr>
@@ -9312,6 +9559,7 @@
           </w:p>
           <w:p>
             <w:pPr>
+              <w:widowControl w:val="0"/>
               <w:spacing w:beforeLines="0" w:afterLines="0"/>
               <w:jc w:val="left"/>
               <w:rPr>
@@ -9324,6 +9572,7 @@
           </w:p>
           <w:p>
             <w:pPr>
+              <w:widowControl w:val="0"/>
               <w:spacing w:beforeLines="0" w:afterLines="0"/>
               <w:jc w:val="left"/>
               <w:rPr>
@@ -9372,6 +9621,7 @@
           </w:p>
           <w:p>
             <w:pPr>
+              <w:widowControl w:val="0"/>
               <w:spacing w:beforeLines="0" w:afterLines="0"/>
               <w:jc w:val="left"/>
               <w:rPr>
@@ -9447,6 +9697,7 @@
           </w:p>
           <w:p>
             <w:pPr>
+              <w:widowControl w:val="0"/>
               <w:spacing w:beforeLines="0" w:afterLines="0"/>
               <w:jc w:val="left"/>
               <w:rPr>
@@ -9459,6 +9710,7 @@
           </w:p>
           <w:p>
             <w:pPr>
+              <w:widowControl w:val="0"/>
               <w:spacing w:beforeLines="0" w:afterLines="0"/>
               <w:jc w:val="left"/>
               <w:rPr>
@@ -9516,6 +9768,7 @@
           </w:p>
           <w:p>
             <w:pPr>
+              <w:widowControl w:val="0"/>
               <w:spacing w:beforeLines="0" w:afterLines="0"/>
               <w:jc w:val="left"/>
               <w:rPr>
@@ -9537,6 +9790,7 @@
           </w:p>
           <w:p>
             <w:pPr>
+              <w:widowControl w:val="0"/>
               <w:spacing w:beforeLines="0" w:afterLines="0"/>
               <w:jc w:val="left"/>
               <w:rPr>
@@ -9558,6 +9812,7 @@
           </w:p>
           <w:p>
             <w:pPr>
+              <w:widowControl w:val="0"/>
               <w:jc w:val="both"/>
               <w:rPr>
                 <w:rFonts w:hint="default"/>
@@ -9775,10 +10030,30 @@
         </w:rPr>
       </w:pPr>
     </w:p>
+    <w:p>
+      <w:pPr>
+        <w:ind w:firstLine="0" w:firstLineChars="0"/>
+        <w:jc w:val="center"/>
+        <w:rPr>
+          <w:rFonts w:hint="default"/>
+          <w:lang w:val="ru-RU"/>
+        </w:rPr>
+      </w:pPr>
+    </w:p>
+    <w:p>
+      <w:pPr>
+        <w:ind w:firstLine="0" w:firstLineChars="0"/>
+        <w:jc w:val="center"/>
+        <w:rPr>
+          <w:rFonts w:hint="default"/>
+          <w:lang w:val="ru-RU"/>
+        </w:rPr>
+      </w:pPr>
+    </w:p>
     <w:tbl>
       <w:tblPr>
-        <w:tblStyle w:val="14"/>
-        <w:tblW w:w="0" w:type="auto"/>
+        <w:tblStyle w:val="16"/>
+        <w:tblW w:w="8522" w:type="dxa"/>
         <w:tblInd w:w="0" w:type="dxa"/>
         <w:tblBorders>
           <w:top w:val="single" w:color="auto" w:sz="4" w:space="0"/>
@@ -9788,9 +10063,11 @@
           <w:insideH w:val="single" w:color="auto" w:sz="4" w:space="0"/>
           <w:insideV w:val="single" w:color="auto" w:sz="4" w:space="0"/>
         </w:tblBorders>
-        <w:tblLayout w:type="autofit"/>
+        <w:tblLayout w:type="fixed"/>
         <w:tblCellMar>
+          <w:top w:w="0" w:type="dxa"/>
           <w:left w:w="108" w:type="dxa"/>
+          <w:bottom w:w="0" w:type="dxa"/>
           <w:right w:w="108" w:type="dxa"/>
         </w:tblCellMar>
       </w:tblPr>
@@ -9807,8 +10084,11 @@
             <w:insideH w:val="single" w:color="auto" w:sz="4" w:space="0"/>
             <w:insideV w:val="single" w:color="auto" w:sz="4" w:space="0"/>
           </w:tblBorders>
+          <w:tblLayout w:type="fixed"/>
           <w:tblCellMar>
+            <w:top w:w="0" w:type="dxa"/>
             <w:left w:w="108" w:type="dxa"/>
+            <w:bottom w:w="0" w:type="dxa"/>
             <w:right w:w="108" w:type="dxa"/>
           </w:tblCellMar>
         </w:tblPrEx>
@@ -9818,6 +10098,7 @@
           </w:tcPr>
           <w:p>
             <w:pPr>
+              <w:widowControl w:val="0"/>
               <w:spacing w:beforeLines="0" w:afterLines="0"/>
               <w:jc w:val="left"/>
               <w:rPr>
@@ -9848,6 +10129,7 @@
           </w:p>
           <w:p>
             <w:pPr>
+              <w:widowControl w:val="0"/>
               <w:spacing w:beforeLines="0" w:afterLines="0"/>
               <w:jc w:val="left"/>
               <w:rPr>
@@ -9896,6 +10178,7 @@
           </w:p>
           <w:p>
             <w:pPr>
+              <w:widowControl w:val="0"/>
               <w:spacing w:beforeLines="0" w:afterLines="0"/>
               <w:jc w:val="left"/>
               <w:rPr>
@@ -9917,6 +10200,7 @@
           </w:p>
           <w:p>
             <w:pPr>
+              <w:widowControl w:val="0"/>
               <w:spacing w:beforeLines="0" w:afterLines="0"/>
               <w:jc w:val="left"/>
               <w:rPr>
@@ -9983,6 +10267,7 @@
           </w:p>
           <w:p>
             <w:pPr>
+              <w:widowControl w:val="0"/>
               <w:spacing w:beforeLines="0" w:afterLines="0"/>
               <w:jc w:val="left"/>
               <w:rPr>
@@ -10004,6 +10289,7 @@
           </w:p>
           <w:p>
             <w:pPr>
+              <w:widowControl w:val="0"/>
               <w:spacing w:beforeLines="0" w:afterLines="0"/>
               <w:jc w:val="left"/>
               <w:rPr>
@@ -10034,6 +10320,7 @@
           </w:p>
           <w:p>
             <w:pPr>
+              <w:widowControl w:val="0"/>
               <w:spacing w:beforeLines="0" w:afterLines="0"/>
               <w:jc w:val="left"/>
               <w:rPr>
@@ -10082,6 +10369,7 @@
           </w:p>
           <w:p>
             <w:pPr>
+              <w:widowControl w:val="0"/>
               <w:spacing w:beforeLines="0" w:afterLines="0"/>
               <w:jc w:val="left"/>
               <w:rPr>
@@ -10103,6 +10391,7 @@
           </w:p>
           <w:p>
             <w:pPr>
+              <w:widowControl w:val="0"/>
               <w:spacing w:beforeLines="0" w:afterLines="0"/>
               <w:jc w:val="left"/>
               <w:rPr>
@@ -10205,6 +10494,7 @@
           </w:p>
           <w:p>
             <w:pPr>
+              <w:widowControl w:val="0"/>
               <w:spacing w:beforeLines="0" w:afterLines="0"/>
               <w:jc w:val="left"/>
               <w:rPr>
@@ -10226,6 +10516,7 @@
           </w:p>
           <w:p>
             <w:pPr>
+              <w:widowControl w:val="0"/>
               <w:jc w:val="both"/>
               <w:rPr>
                 <w:rFonts w:hint="default"/>
@@ -10361,7 +10652,7 @@
           <w:lang w:val="en-US" w:eastAsia="ru-RU"/>
         </w:rPr>
       </w:pPr>
-      <w:bookmarkStart w:id="4" w:name="_Toc26499"/>
+      <w:bookmarkStart w:id="4" w:name="_Toc31529"/>
       <w:r>
         <w:rPr>
           <w:rFonts w:hint="default"/>
@@ -10373,8 +10664,10 @@
     </w:p>
     <w:tbl>
       <w:tblPr>
-        <w:tblW w:w="4755" w:type="dxa"/>
+        <w:tblStyle w:val="15"/>
+        <w:tblW w:w="8532" w:type="dxa"/>
         <w:jc w:val="center"/>
+        <w:tblInd w:w="-781" w:type="dxa"/>
         <w:tblBorders>
           <w:top w:val="none" w:color="auto" w:sz="0" w:space="0"/>
           <w:left w:val="none" w:color="auto" w:sz="0" w:space="0"/>
@@ -10383,8 +10676,8 @@
           <w:insideH w:val="none" w:color="auto" w:sz="0" w:space="0"/>
           <w:insideV w:val="none" w:color="auto" w:sz="0" w:space="0"/>
         </w:tblBorders>
-        <w:shd w:val="clear"/>
-        <w:tblLayout w:type="autofit"/>
+        <w:shd w:val="clear" w:color="auto" w:fill="auto"/>
+        <w:tblLayout w:type="fixed"/>
         <w:tblCellMar>
           <w:top w:w="0" w:type="dxa"/>
           <w:left w:w="108" w:type="dxa"/>
@@ -10393,8 +10686,9 @@
         </w:tblCellMar>
       </w:tblPr>
       <w:tblGrid>
-        <w:gridCol w:w="1615"/>
-        <w:gridCol w:w="3440"/>
+        <w:gridCol w:w="2204"/>
+        <w:gridCol w:w="3164"/>
+        <w:gridCol w:w="3164"/>
       </w:tblGrid>
       <w:tr>
         <w:tblPrEx>
@@ -10406,7 +10700,8 @@
             <w:insideH w:val="none" w:color="auto" w:sz="0" w:space="0"/>
             <w:insideV w:val="none" w:color="auto" w:sz="0" w:space="0"/>
           </w:tblBorders>
-          <w:shd w:val="clear"/>
+          <w:shd w:val="clear" w:color="auto" w:fill="auto"/>
+          <w:tblLayout w:type="fixed"/>
           <w:tblCellMar>
             <w:top w:w="0" w:type="dxa"/>
             <w:left w:w="108" w:type="dxa"/>
@@ -10420,15 +10715,14 @@
         </w:trPr>
         <w:tc>
           <w:tcPr>
-            <w:tcW w:w="1560" w:type="dxa"/>
+            <w:tcW w:w="2204" w:type="dxa"/>
             <w:tcBorders>
               <w:top w:val="nil"/>
               <w:left w:val="nil"/>
               <w:bottom w:val="nil"/>
               <w:right w:val="nil"/>
             </w:tcBorders>
-            <w:shd w:val="clear"/>
-            <w:noWrap/>
+            <w:shd w:val="clear" w:color="auto" w:fill="auto"/>
             <w:vAlign w:val="center"/>
           </w:tcPr>
           <w:p>
@@ -10451,13 +10745,11 @@
               <w:rPr>
                 <w:rFonts w:hint="default" w:ascii="Calibri" w:hAnsi="Calibri" w:eastAsia="SimSun" w:cs="Calibri"/>
                 <w:i w:val="0"/>
-                <w:iCs w:val="0"/>
                 <w:color w:val="000000"/>
                 <w:kern w:val="0"/>
-                <w:sz w:val="24"/>
-                <w:szCs w:val="24"/>
+                <w:sz w:val="22"/>
+                <w:szCs w:val="22"/>
                 <w:u w:val="none"/>
-                <w:bdr w:val="none" w:color="auto" w:sz="0" w:space="0"/>
                 <w:lang w:val="en-US" w:eastAsia="zh-CN" w:bidi="ar"/>
               </w:rPr>
               <w:t>Solution:</w:t>
@@ -10466,15 +10758,14 @@
         </w:tc>
         <w:tc>
           <w:tcPr>
-            <w:tcW w:w="3195" w:type="dxa"/>
+            <w:tcW w:w="3164" w:type="dxa"/>
             <w:tcBorders>
               <w:top w:val="nil"/>
               <w:left w:val="nil"/>
               <w:bottom w:val="nil"/>
               <w:right w:val="nil"/>
             </w:tcBorders>
-            <w:shd w:val="clear"/>
-            <w:noWrap/>
+            <w:shd w:val="clear" w:color="auto" w:fill="auto"/>
             <w:vAlign w:val="center"/>
           </w:tcPr>
           <w:p>
@@ -10497,13 +10788,58 @@
               <w:rPr>
                 <w:rFonts w:hint="default" w:ascii="Calibri" w:hAnsi="Calibri" w:eastAsia="SimSun" w:cs="Calibri"/>
                 <w:i w:val="0"/>
+                <w:color w:val="000000"/>
+                <w:kern w:val="0"/>
+                <w:sz w:val="22"/>
+                <w:szCs w:val="22"/>
+                <w:u w:val="none"/>
+                <w:lang w:val="en-US" w:eastAsia="zh-CN" w:bidi="ar"/>
+              </w:rPr>
+              <w:t>Imprecise solution:</w:t>
+            </w:r>
+          </w:p>
+        </w:tc>
+        <w:tc>
+          <w:tcPr>
+            <w:tcW w:w="3164" w:type="dxa"/>
+            <w:tcBorders>
+              <w:top w:val="nil"/>
+              <w:left w:val="nil"/>
+              <w:bottom w:val="nil"/>
+              <w:right w:val="nil"/>
+            </w:tcBorders>
+            <w:shd w:val="clear" w:color="auto" w:fill="auto"/>
+            <w:vAlign w:val="center"/>
+          </w:tcPr>
+          <w:p>
+            <w:pPr>
+              <w:keepNext w:val="0"/>
+              <w:keepLines w:val="0"/>
+              <w:widowControl/>
+              <w:suppressLineNumbers w:val="0"/>
+              <w:jc w:val="center"/>
+              <w:textAlignment w:val="center"/>
+              <w:rPr>
+                <w:rFonts w:hint="default" w:ascii="Calibri" w:hAnsi="Calibri" w:eastAsia="SimSun" w:cs="Calibri"/>
+                <w:i w:val="0"/>
                 <w:iCs w:val="0"/>
                 <w:color w:val="000000"/>
                 <w:kern w:val="0"/>
                 <w:sz w:val="24"/>
                 <w:szCs w:val="24"/>
                 <w:u w:val="none"/>
-                <w:bdr w:val="none" w:color="auto" w:sz="0" w:space="0"/>
+                <w:lang w:val="en-US" w:eastAsia="zh-CN" w:bidi="ar"/>
+              </w:rPr>
+            </w:pPr>
+            <w:r>
+              <w:rPr>
+                <w:rFonts w:hint="default" w:ascii="Calibri" w:hAnsi="Calibri" w:eastAsia="SimSun" w:cs="Calibri"/>
+                <w:i w:val="0"/>
+                <w:color w:val="000000"/>
+                <w:kern w:val="0"/>
+                <w:sz w:val="22"/>
+                <w:szCs w:val="22"/>
+                <w:u w:val="none"/>
                 <w:lang w:val="en-US" w:eastAsia="zh-CN" w:bidi="ar"/>
               </w:rPr>
               <w:t>Imprecise solution:</w:t>
@@ -10521,6 +10857,8 @@
             <w:insideH w:val="none" w:color="auto" w:sz="0" w:space="0"/>
             <w:insideV w:val="none" w:color="auto" w:sz="0" w:space="0"/>
           </w:tblBorders>
+          <w:shd w:val="clear" w:color="auto" w:fill="auto"/>
+          <w:tblLayout w:type="fixed"/>
           <w:tblCellMar>
             <w:top w:w="0" w:type="dxa"/>
             <w:left w:w="108" w:type="dxa"/>
@@ -10534,15 +10872,14 @@
         </w:trPr>
         <w:tc>
           <w:tcPr>
-            <w:tcW w:w="0" w:type="auto"/>
+            <w:tcW w:w="2204" w:type="dxa"/>
             <w:tcBorders>
               <w:top w:val="nil"/>
               <w:left w:val="nil"/>
               <w:bottom w:val="nil"/>
               <w:right w:val="nil"/>
             </w:tcBorders>
-            <w:shd w:val="clear"/>
-            <w:noWrap/>
+            <w:shd w:val="clear" w:color="auto" w:fill="auto"/>
             <w:vAlign w:val="center"/>
           </w:tcPr>
           <w:p>
@@ -10565,13 +10902,11 @@
               <w:rPr>
                 <w:rFonts w:hint="default" w:ascii="Calibri" w:hAnsi="Calibri" w:eastAsia="SimSun" w:cs="Calibri"/>
                 <w:i w:val="0"/>
-                <w:iCs w:val="0"/>
                 <w:color w:val="000000"/>
                 <w:kern w:val="0"/>
-                <w:sz w:val="24"/>
-                <w:szCs w:val="24"/>
+                <w:sz w:val="22"/>
+                <w:szCs w:val="22"/>
                 <w:u w:val="none"/>
-                <w:bdr w:val="none" w:color="auto" w:sz="0" w:space="0"/>
                 <w:lang w:val="en-US" w:eastAsia="zh-CN" w:bidi="ar"/>
               </w:rPr>
               <w:t>12</w:t>
@@ -10580,15 +10915,14 @@
         </w:tc>
         <w:tc>
           <w:tcPr>
-            <w:tcW w:w="0" w:type="auto"/>
+            <w:tcW w:w="3164" w:type="dxa"/>
             <w:tcBorders>
               <w:top w:val="nil"/>
               <w:left w:val="nil"/>
               <w:bottom w:val="nil"/>
               <w:right w:val="nil"/>
             </w:tcBorders>
-            <w:shd w:val="clear"/>
-            <w:noWrap/>
+            <w:shd w:val="clear" w:color="auto" w:fill="auto"/>
             <w:vAlign w:val="center"/>
           </w:tcPr>
           <w:p>
@@ -10611,16 +10945,61 @@
               <w:rPr>
                 <w:rFonts w:hint="default" w:ascii="Calibri" w:hAnsi="Calibri" w:eastAsia="SimSun" w:cs="Calibri"/>
                 <w:i w:val="0"/>
+                <w:color w:val="000000"/>
+                <w:kern w:val="0"/>
+                <w:sz w:val="22"/>
+                <w:szCs w:val="22"/>
+                <w:u w:val="none"/>
+                <w:lang w:val="en-US" w:eastAsia="zh-CN" w:bidi="ar"/>
+              </w:rPr>
+              <w:t>119.999.999.999.999.000.000.000</w:t>
+            </w:r>
+          </w:p>
+        </w:tc>
+        <w:tc>
+          <w:tcPr>
+            <w:tcW w:w="3164" w:type="dxa"/>
+            <w:tcBorders>
+              <w:top w:val="nil"/>
+              <w:left w:val="nil"/>
+              <w:bottom w:val="nil"/>
+              <w:right w:val="nil"/>
+            </w:tcBorders>
+            <w:shd w:val="clear" w:color="auto" w:fill="auto"/>
+            <w:vAlign w:val="center"/>
+          </w:tcPr>
+          <w:p>
+            <w:pPr>
+              <w:keepNext w:val="0"/>
+              <w:keepLines w:val="0"/>
+              <w:widowControl/>
+              <w:suppressLineNumbers w:val="0"/>
+              <w:jc w:val="center"/>
+              <w:textAlignment w:val="center"/>
+              <w:rPr>
+                <w:rFonts w:hint="default" w:ascii="Calibri" w:hAnsi="Calibri" w:eastAsia="SimSun" w:cs="Calibri"/>
+                <w:i w:val="0"/>
                 <w:iCs w:val="0"/>
                 <w:color w:val="000000"/>
                 <w:kern w:val="0"/>
                 <w:sz w:val="24"/>
                 <w:szCs w:val="24"/>
                 <w:u w:val="none"/>
-                <w:bdr w:val="none" w:color="auto" w:sz="0" w:space="0"/>
                 <w:lang w:val="en-US" w:eastAsia="zh-CN" w:bidi="ar"/>
               </w:rPr>
-              <w:t>11.9999999999999733546474</w:t>
+            </w:pPr>
+            <w:r>
+              <w:rPr>
+                <w:rFonts w:hint="default" w:ascii="Calibri" w:hAnsi="Calibri" w:eastAsia="SimSun" w:cs="Calibri"/>
+                <w:i w:val="0"/>
+                <w:color w:val="000000"/>
+                <w:kern w:val="0"/>
+                <w:sz w:val="22"/>
+                <w:szCs w:val="22"/>
+                <w:u w:val="none"/>
+                <w:lang w:val="en-US" w:eastAsia="zh-CN" w:bidi="ar"/>
+              </w:rPr>
+              <w:t>12.0000000000000408562073</w:t>
             </w:r>
           </w:p>
         </w:tc>
@@ -10635,6 +11014,8 @@
             <w:insideH w:val="none" w:color="auto" w:sz="0" w:space="0"/>
             <w:insideV w:val="none" w:color="auto" w:sz="0" w:space="0"/>
           </w:tblBorders>
+          <w:shd w:val="clear" w:color="auto" w:fill="auto"/>
+          <w:tblLayout w:type="fixed"/>
           <w:tblCellMar>
             <w:top w:w="0" w:type="dxa"/>
             <w:left w:w="108" w:type="dxa"/>
@@ -10648,15 +11029,14 @@
         </w:trPr>
         <w:tc>
           <w:tcPr>
-            <w:tcW w:w="0" w:type="auto"/>
+            <w:tcW w:w="2204" w:type="dxa"/>
             <w:tcBorders>
               <w:top w:val="nil"/>
               <w:left w:val="nil"/>
               <w:bottom w:val="nil"/>
               <w:right w:val="nil"/>
             </w:tcBorders>
-            <w:shd w:val="clear"/>
-            <w:noWrap/>
+            <w:shd w:val="clear" w:color="auto" w:fill="auto"/>
             <w:vAlign w:val="center"/>
           </w:tcPr>
           <w:p>
@@ -10679,13 +11059,11 @@
               <w:rPr>
                 <w:rFonts w:hint="default" w:ascii="Calibri" w:hAnsi="Calibri" w:eastAsia="SimSun" w:cs="Calibri"/>
                 <w:i w:val="0"/>
-                <w:iCs w:val="0"/>
                 <w:color w:val="000000"/>
                 <w:kern w:val="0"/>
-                <w:sz w:val="24"/>
-                <w:szCs w:val="24"/>
+                <w:sz w:val="22"/>
+                <w:szCs w:val="22"/>
                 <w:u w:val="none"/>
-                <w:bdr w:val="none" w:color="auto" w:sz="0" w:space="0"/>
                 <w:lang w:val="en-US" w:eastAsia="zh-CN" w:bidi="ar"/>
               </w:rPr>
               <w:t>13</w:t>
@@ -10694,15 +11072,14 @@
         </w:tc>
         <w:tc>
           <w:tcPr>
-            <w:tcW w:w="0" w:type="auto"/>
+            <w:tcW w:w="3164" w:type="dxa"/>
             <w:tcBorders>
               <w:top w:val="nil"/>
               <w:left w:val="nil"/>
               <w:bottom w:val="nil"/>
               <w:right w:val="nil"/>
             </w:tcBorders>
-            <w:shd w:val="clear"/>
-            <w:noWrap/>
+            <w:shd w:val="clear" w:color="auto" w:fill="auto"/>
             <w:vAlign w:val="center"/>
           </w:tcPr>
           <w:p>
@@ -10725,16 +11102,61 @@
               <w:rPr>
                 <w:rFonts w:hint="default" w:ascii="Calibri" w:hAnsi="Calibri" w:eastAsia="SimSun" w:cs="Calibri"/>
                 <w:i w:val="0"/>
+                <w:color w:val="000000"/>
+                <w:kern w:val="0"/>
+                <w:sz w:val="22"/>
+                <w:szCs w:val="22"/>
+                <w:u w:val="none"/>
+                <w:lang w:val="en-US" w:eastAsia="zh-CN" w:bidi="ar"/>
+              </w:rPr>
+              <w:t>130.000.000.000.000.000.000.000</w:t>
+            </w:r>
+          </w:p>
+        </w:tc>
+        <w:tc>
+          <w:tcPr>
+            <w:tcW w:w="3164" w:type="dxa"/>
+            <w:tcBorders>
+              <w:top w:val="nil"/>
+              <w:left w:val="nil"/>
+              <w:bottom w:val="nil"/>
+              <w:right w:val="nil"/>
+            </w:tcBorders>
+            <w:shd w:val="clear" w:color="auto" w:fill="auto"/>
+            <w:vAlign w:val="center"/>
+          </w:tcPr>
+          <w:p>
+            <w:pPr>
+              <w:keepNext w:val="0"/>
+              <w:keepLines w:val="0"/>
+              <w:widowControl/>
+              <w:suppressLineNumbers w:val="0"/>
+              <w:jc w:val="center"/>
+              <w:textAlignment w:val="center"/>
+              <w:rPr>
+                <w:rFonts w:hint="default" w:ascii="Calibri" w:hAnsi="Calibri" w:eastAsia="SimSun" w:cs="Calibri"/>
+                <w:i w:val="0"/>
                 <w:iCs w:val="0"/>
                 <w:color w:val="000000"/>
                 <w:kern w:val="0"/>
                 <w:sz w:val="24"/>
                 <w:szCs w:val="24"/>
                 <w:u w:val="none"/>
-                <w:bdr w:val="none" w:color="auto" w:sz="0" w:space="0"/>
                 <w:lang w:val="en-US" w:eastAsia="zh-CN" w:bidi="ar"/>
               </w:rPr>
-              <w:t>13.0000000000000728306304</w:t>
+            </w:pPr>
+            <w:r>
+              <w:rPr>
+                <w:rFonts w:hint="default" w:ascii="Calibri" w:hAnsi="Calibri" w:eastAsia="SimSun" w:cs="Calibri"/>
+                <w:i w:val="0"/>
+                <w:color w:val="000000"/>
+                <w:kern w:val="0"/>
+                <w:sz w:val="22"/>
+                <w:szCs w:val="22"/>
+                <w:u w:val="none"/>
+                <w:lang w:val="en-US" w:eastAsia="zh-CN" w:bidi="ar"/>
+              </w:rPr>
+              <w:t>12.9999999999998898658760</w:t>
             </w:r>
           </w:p>
         </w:tc>
@@ -10749,6 +11171,8 @@
             <w:insideH w:val="none" w:color="auto" w:sz="0" w:space="0"/>
             <w:insideV w:val="none" w:color="auto" w:sz="0" w:space="0"/>
           </w:tblBorders>
+          <w:shd w:val="clear" w:color="auto" w:fill="auto"/>
+          <w:tblLayout w:type="fixed"/>
           <w:tblCellMar>
             <w:top w:w="0" w:type="dxa"/>
             <w:left w:w="108" w:type="dxa"/>
@@ -10762,15 +11186,14 @@
         </w:trPr>
         <w:tc>
           <w:tcPr>
-            <w:tcW w:w="0" w:type="auto"/>
+            <w:tcW w:w="2204" w:type="dxa"/>
             <w:tcBorders>
               <w:top w:val="nil"/>
               <w:left w:val="nil"/>
               <w:bottom w:val="nil"/>
               <w:right w:val="nil"/>
             </w:tcBorders>
-            <w:shd w:val="clear"/>
-            <w:noWrap/>
+            <w:shd w:val="clear" w:color="auto" w:fill="auto"/>
             <w:vAlign w:val="center"/>
           </w:tcPr>
           <w:p>
@@ -10793,13 +11216,11 @@
               <w:rPr>
                 <w:rFonts w:hint="default" w:ascii="Calibri" w:hAnsi="Calibri" w:eastAsia="SimSun" w:cs="Calibri"/>
                 <w:i w:val="0"/>
-                <w:iCs w:val="0"/>
                 <w:color w:val="000000"/>
                 <w:kern w:val="0"/>
-                <w:sz w:val="24"/>
-                <w:szCs w:val="24"/>
+                <w:sz w:val="22"/>
+                <w:szCs w:val="22"/>
                 <w:u w:val="none"/>
-                <w:bdr w:val="none" w:color="auto" w:sz="0" w:space="0"/>
                 <w:lang w:val="en-US" w:eastAsia="zh-CN" w:bidi="ar"/>
               </w:rPr>
               <w:t>14</w:t>
@@ -10808,15 +11229,14 @@
         </w:tc>
         <w:tc>
           <w:tcPr>
-            <w:tcW w:w="0" w:type="auto"/>
+            <w:tcW w:w="3164" w:type="dxa"/>
             <w:tcBorders>
               <w:top w:val="nil"/>
               <w:left w:val="nil"/>
               <w:bottom w:val="nil"/>
               <w:right w:val="nil"/>
             </w:tcBorders>
-            <w:shd w:val="clear"/>
-            <w:noWrap/>
+            <w:shd w:val="clear" w:color="auto" w:fill="auto"/>
             <w:vAlign w:val="center"/>
           </w:tcPr>
           <w:p>
@@ -10839,16 +11259,61 @@
               <w:rPr>
                 <w:rFonts w:hint="default" w:ascii="Calibri" w:hAnsi="Calibri" w:eastAsia="SimSun" w:cs="Calibri"/>
                 <w:i w:val="0"/>
+                <w:color w:val="000000"/>
+                <w:kern w:val="0"/>
+                <w:sz w:val="22"/>
+                <w:szCs w:val="22"/>
+                <w:u w:val="none"/>
+                <w:lang w:val="en-US" w:eastAsia="zh-CN" w:bidi="ar"/>
+              </w:rPr>
+              <w:t>140.000.000.000.000.000.000.000</w:t>
+            </w:r>
+          </w:p>
+        </w:tc>
+        <w:tc>
+          <w:tcPr>
+            <w:tcW w:w="3164" w:type="dxa"/>
+            <w:tcBorders>
+              <w:top w:val="nil"/>
+              <w:left w:val="nil"/>
+              <w:bottom w:val="nil"/>
+              <w:right w:val="nil"/>
+            </w:tcBorders>
+            <w:shd w:val="clear" w:color="auto" w:fill="auto"/>
+            <w:vAlign w:val="center"/>
+          </w:tcPr>
+          <w:p>
+            <w:pPr>
+              <w:keepNext w:val="0"/>
+              <w:keepLines w:val="0"/>
+              <w:widowControl/>
+              <w:suppressLineNumbers w:val="0"/>
+              <w:jc w:val="center"/>
+              <w:textAlignment w:val="center"/>
+              <w:rPr>
+                <w:rFonts w:hint="default" w:ascii="Calibri" w:hAnsi="Calibri" w:eastAsia="SimSun" w:cs="Calibri"/>
+                <w:i w:val="0"/>
                 <w:iCs w:val="0"/>
                 <w:color w:val="000000"/>
                 <w:kern w:val="0"/>
                 <w:sz w:val="24"/>
                 <w:szCs w:val="24"/>
                 <w:u w:val="none"/>
-                <w:bdr w:val="none" w:color="auto" w:sz="0" w:space="0"/>
                 <w:lang w:val="en-US" w:eastAsia="zh-CN" w:bidi="ar"/>
               </w:rPr>
-              <w:t>14.0000000000000159872116</w:t>
+            </w:pPr>
+            <w:r>
+              <w:rPr>
+                <w:rFonts w:hint="default" w:ascii="Calibri" w:hAnsi="Calibri" w:eastAsia="SimSun" w:cs="Calibri"/>
+                <w:i w:val="0"/>
+                <w:color w:val="000000"/>
+                <w:kern w:val="0"/>
+                <w:sz w:val="22"/>
+                <w:szCs w:val="22"/>
+                <w:u w:val="none"/>
+                <w:lang w:val="en-US" w:eastAsia="zh-CN" w:bidi="ar"/>
+              </w:rPr>
+              <w:t>13.9999999999999644728632</w:t>
             </w:r>
           </w:p>
         </w:tc>
@@ -10863,7 +11328,8 @@
             <w:insideH w:val="none" w:color="auto" w:sz="0" w:space="0"/>
             <w:insideV w:val="none" w:color="auto" w:sz="0" w:space="0"/>
           </w:tblBorders>
-          <w:shd w:val="clear"/>
+          <w:shd w:val="clear" w:color="auto" w:fill="auto"/>
+          <w:tblLayout w:type="fixed"/>
           <w:tblCellMar>
             <w:top w:w="0" w:type="dxa"/>
             <w:left w:w="108" w:type="dxa"/>
@@ -10877,15 +11343,14 @@
         </w:trPr>
         <w:tc>
           <w:tcPr>
-            <w:tcW w:w="0" w:type="auto"/>
+            <w:tcW w:w="2204" w:type="dxa"/>
             <w:tcBorders>
               <w:top w:val="nil"/>
               <w:left w:val="nil"/>
               <w:bottom w:val="nil"/>
               <w:right w:val="nil"/>
             </w:tcBorders>
-            <w:shd w:val="clear"/>
-            <w:noWrap/>
+            <w:shd w:val="clear" w:color="auto" w:fill="auto"/>
             <w:vAlign w:val="center"/>
           </w:tcPr>
           <w:p>
@@ -10908,13 +11373,11 @@
               <w:rPr>
                 <w:rFonts w:hint="default" w:ascii="Calibri" w:hAnsi="Calibri" w:eastAsia="SimSun" w:cs="Calibri"/>
                 <w:i w:val="0"/>
-                <w:iCs w:val="0"/>
                 <w:color w:val="000000"/>
                 <w:kern w:val="0"/>
-                <w:sz w:val="24"/>
-                <w:szCs w:val="24"/>
+                <w:sz w:val="22"/>
+                <w:szCs w:val="22"/>
                 <w:u w:val="none"/>
-                <w:bdr w:val="none" w:color="auto" w:sz="0" w:space="0"/>
                 <w:lang w:val="en-US" w:eastAsia="zh-CN" w:bidi="ar"/>
               </w:rPr>
               <w:t>15</w:t>
@@ -10923,15 +11386,14 @@
         </w:tc>
         <w:tc>
           <w:tcPr>
-            <w:tcW w:w="0" w:type="auto"/>
+            <w:tcW w:w="3164" w:type="dxa"/>
             <w:tcBorders>
               <w:top w:val="nil"/>
               <w:left w:val="nil"/>
               <w:bottom w:val="nil"/>
               <w:right w:val="nil"/>
             </w:tcBorders>
-            <w:shd w:val="clear"/>
-            <w:noWrap/>
+            <w:shd w:val="clear" w:color="auto" w:fill="auto"/>
             <w:vAlign w:val="center"/>
           </w:tcPr>
           <w:p>
@@ -10954,16 +11416,61 @@
               <w:rPr>
                 <w:rFonts w:hint="default" w:ascii="Calibri" w:hAnsi="Calibri" w:eastAsia="SimSun" w:cs="Calibri"/>
                 <w:i w:val="0"/>
+                <w:color w:val="000000"/>
+                <w:kern w:val="0"/>
+                <w:sz w:val="22"/>
+                <w:szCs w:val="22"/>
+                <w:u w:val="none"/>
+                <w:lang w:val="en-US" w:eastAsia="zh-CN" w:bidi="ar"/>
+              </w:rPr>
+              <w:t>149.999.999.999.999.000.000.000</w:t>
+            </w:r>
+          </w:p>
+        </w:tc>
+        <w:tc>
+          <w:tcPr>
+            <w:tcW w:w="3164" w:type="dxa"/>
+            <w:tcBorders>
+              <w:top w:val="nil"/>
+              <w:left w:val="nil"/>
+              <w:bottom w:val="nil"/>
+              <w:right w:val="nil"/>
+            </w:tcBorders>
+            <w:shd w:val="clear" w:color="auto" w:fill="auto"/>
+            <w:vAlign w:val="center"/>
+          </w:tcPr>
+          <w:p>
+            <w:pPr>
+              <w:keepNext w:val="0"/>
+              <w:keepLines w:val="0"/>
+              <w:widowControl/>
+              <w:suppressLineNumbers w:val="0"/>
+              <w:jc w:val="center"/>
+              <w:textAlignment w:val="center"/>
+              <w:rPr>
+                <w:rFonts w:hint="default" w:ascii="Calibri" w:hAnsi="Calibri" w:eastAsia="SimSun" w:cs="Calibri"/>
+                <w:i w:val="0"/>
                 <w:iCs w:val="0"/>
                 <w:color w:val="000000"/>
                 <w:kern w:val="0"/>
                 <w:sz w:val="24"/>
                 <w:szCs w:val="24"/>
                 <w:u w:val="none"/>
-                <w:bdr w:val="none" w:color="auto" w:sz="0" w:space="0"/>
                 <w:lang w:val="en-US" w:eastAsia="zh-CN" w:bidi="ar"/>
               </w:rPr>
-              <w:t>14.9999999999999840127884</w:t>
+            </w:pPr>
+            <w:r>
+              <w:rPr>
+                <w:rFonts w:hint="default" w:ascii="Calibri" w:hAnsi="Calibri" w:eastAsia="SimSun" w:cs="Calibri"/>
+                <w:i w:val="0"/>
+                <w:color w:val="000000"/>
+                <w:kern w:val="0"/>
+                <w:sz w:val="22"/>
+                <w:szCs w:val="22"/>
+                <w:u w:val="none"/>
+                <w:lang w:val="en-US" w:eastAsia="zh-CN" w:bidi="ar"/>
+              </w:rPr>
+              <w:t>14.9999999999999236166559</w:t>
             </w:r>
           </w:p>
         </w:tc>
@@ -10978,7 +11485,8 @@
             <w:insideH w:val="none" w:color="auto" w:sz="0" w:space="0"/>
             <w:insideV w:val="none" w:color="auto" w:sz="0" w:space="0"/>
           </w:tblBorders>
-          <w:shd w:val="clear"/>
+          <w:shd w:val="clear" w:color="auto" w:fill="auto"/>
+          <w:tblLayout w:type="fixed"/>
           <w:tblCellMar>
             <w:top w:w="0" w:type="dxa"/>
             <w:left w:w="108" w:type="dxa"/>
@@ -10992,15 +11500,14 @@
         </w:trPr>
         <w:tc>
           <w:tcPr>
-            <w:tcW w:w="0" w:type="auto"/>
+            <w:tcW w:w="2204" w:type="dxa"/>
             <w:tcBorders>
               <w:top w:val="nil"/>
               <w:left w:val="nil"/>
               <w:bottom w:val="nil"/>
               <w:right w:val="nil"/>
             </w:tcBorders>
-            <w:shd w:val="clear"/>
-            <w:noWrap/>
+            <w:shd w:val="clear" w:color="auto" w:fill="auto"/>
             <w:vAlign w:val="center"/>
           </w:tcPr>
           <w:p>
@@ -11023,13 +11530,11 @@
               <w:rPr>
                 <w:rFonts w:hint="default" w:ascii="Calibri" w:hAnsi="Calibri" w:eastAsia="SimSun" w:cs="Calibri"/>
                 <w:i w:val="0"/>
-                <w:iCs w:val="0"/>
                 <w:color w:val="000000"/>
                 <w:kern w:val="0"/>
-                <w:sz w:val="24"/>
-                <w:szCs w:val="24"/>
+                <w:sz w:val="22"/>
+                <w:szCs w:val="22"/>
                 <w:u w:val="none"/>
-                <w:bdr w:val="none" w:color="auto" w:sz="0" w:space="0"/>
                 <w:lang w:val="en-US" w:eastAsia="zh-CN" w:bidi="ar"/>
               </w:rPr>
               <w:t>16</w:t>
@@ -11038,15 +11543,14 @@
         </w:tc>
         <w:tc>
           <w:tcPr>
-            <w:tcW w:w="0" w:type="auto"/>
+            <w:tcW w:w="3164" w:type="dxa"/>
             <w:tcBorders>
               <w:top w:val="nil"/>
               <w:left w:val="nil"/>
               <w:bottom w:val="nil"/>
               <w:right w:val="nil"/>
             </w:tcBorders>
-            <w:shd w:val="clear"/>
-            <w:noWrap/>
+            <w:shd w:val="clear" w:color="auto" w:fill="auto"/>
             <w:vAlign w:val="center"/>
           </w:tcPr>
           <w:p>
@@ -11069,16 +11573,61 @@
               <w:rPr>
                 <w:rFonts w:hint="default" w:ascii="Calibri" w:hAnsi="Calibri" w:eastAsia="SimSun" w:cs="Calibri"/>
                 <w:i w:val="0"/>
+                <w:color w:val="000000"/>
+                <w:kern w:val="0"/>
+                <w:sz w:val="22"/>
+                <w:szCs w:val="22"/>
+                <w:u w:val="none"/>
+                <w:lang w:val="en-US" w:eastAsia="zh-CN" w:bidi="ar"/>
+              </w:rPr>
+              <w:t>160.000.000.000.000.000.000.000</w:t>
+            </w:r>
+          </w:p>
+        </w:tc>
+        <w:tc>
+          <w:tcPr>
+            <w:tcW w:w="3164" w:type="dxa"/>
+            <w:tcBorders>
+              <w:top w:val="nil"/>
+              <w:left w:val="nil"/>
+              <w:bottom w:val="nil"/>
+              <w:right w:val="nil"/>
+            </w:tcBorders>
+            <w:shd w:val="clear" w:color="auto" w:fill="auto"/>
+            <w:vAlign w:val="center"/>
+          </w:tcPr>
+          <w:p>
+            <w:pPr>
+              <w:keepNext w:val="0"/>
+              <w:keepLines w:val="0"/>
+              <w:widowControl/>
+              <w:suppressLineNumbers w:val="0"/>
+              <w:jc w:val="center"/>
+              <w:textAlignment w:val="center"/>
+              <w:rPr>
+                <w:rFonts w:hint="default" w:ascii="Calibri" w:hAnsi="Calibri" w:eastAsia="SimSun" w:cs="Calibri"/>
+                <w:i w:val="0"/>
                 <w:iCs w:val="0"/>
                 <w:color w:val="000000"/>
                 <w:kern w:val="0"/>
                 <w:sz w:val="24"/>
                 <w:szCs w:val="24"/>
                 <w:u w:val="none"/>
-                <w:bdr w:val="none" w:color="auto" w:sz="0" w:space="0"/>
                 <w:lang w:val="en-US" w:eastAsia="zh-CN" w:bidi="ar"/>
               </w:rPr>
-              <w:t>16.0000000000000568434189</w:t>
+            </w:pPr>
+            <w:r>
+              <w:rPr>
+                <w:rFonts w:hint="default" w:ascii="Calibri" w:hAnsi="Calibri" w:eastAsia="SimSun" w:cs="Calibri"/>
+                <w:i w:val="0"/>
+                <w:color w:val="000000"/>
+                <w:kern w:val="0"/>
+                <w:sz w:val="22"/>
+                <w:szCs w:val="22"/>
+                <w:u w:val="none"/>
+                <w:lang w:val="en-US" w:eastAsia="zh-CN" w:bidi="ar"/>
+              </w:rPr>
+              <w:t>15.9999999999999911182158</w:t>
             </w:r>
           </w:p>
         </w:tc>
@@ -11093,6 +11642,8 @@
             <w:insideH w:val="none" w:color="auto" w:sz="0" w:space="0"/>
             <w:insideV w:val="none" w:color="auto" w:sz="0" w:space="0"/>
           </w:tblBorders>
+          <w:shd w:val="clear" w:color="auto" w:fill="auto"/>
+          <w:tblLayout w:type="fixed"/>
           <w:tblCellMar>
             <w:top w:w="0" w:type="dxa"/>
             <w:left w:w="108" w:type="dxa"/>
@@ -11106,15 +11657,14 @@
         </w:trPr>
         <w:tc>
           <w:tcPr>
-            <w:tcW w:w="0" w:type="auto"/>
+            <w:tcW w:w="2204" w:type="dxa"/>
             <w:tcBorders>
               <w:top w:val="nil"/>
               <w:left w:val="nil"/>
               <w:bottom w:val="nil"/>
               <w:right w:val="nil"/>
             </w:tcBorders>
-            <w:shd w:val="clear"/>
-            <w:noWrap/>
+            <w:shd w:val="clear" w:color="auto" w:fill="auto"/>
             <w:vAlign w:val="center"/>
           </w:tcPr>
           <w:p>
@@ -11137,13 +11687,11 @@
               <w:rPr>
                 <w:rFonts w:hint="default" w:ascii="Calibri" w:hAnsi="Calibri" w:eastAsia="SimSun" w:cs="Calibri"/>
                 <w:i w:val="0"/>
-                <w:iCs w:val="0"/>
                 <w:color w:val="000000"/>
                 <w:kern w:val="0"/>
-                <w:sz w:val="24"/>
-                <w:szCs w:val="24"/>
+                <w:sz w:val="22"/>
+                <w:szCs w:val="22"/>
                 <w:u w:val="none"/>
-                <w:bdr w:val="none" w:color="auto" w:sz="0" w:space="0"/>
                 <w:lang w:val="en-US" w:eastAsia="zh-CN" w:bidi="ar"/>
               </w:rPr>
               <w:t>1007</w:t>
@@ -11152,15 +11700,14 @@
         </w:tc>
         <w:tc>
           <w:tcPr>
-            <w:tcW w:w="0" w:type="auto"/>
+            <w:tcW w:w="3164" w:type="dxa"/>
             <w:tcBorders>
               <w:top w:val="nil"/>
               <w:left w:val="nil"/>
               <w:bottom w:val="nil"/>
               <w:right w:val="nil"/>
             </w:tcBorders>
-            <w:shd w:val="clear"/>
-            <w:noWrap/>
+            <w:shd w:val="clear" w:color="auto" w:fill="auto"/>
             <w:vAlign w:val="center"/>
           </w:tcPr>
           <w:p>
@@ -11183,16 +11730,61 @@
               <w:rPr>
                 <w:rFonts w:hint="default" w:ascii="Calibri" w:hAnsi="Calibri" w:eastAsia="SimSun" w:cs="Calibri"/>
                 <w:i w:val="0"/>
+                <w:color w:val="000000"/>
+                <w:kern w:val="0"/>
+                <w:sz w:val="22"/>
+                <w:szCs w:val="22"/>
+                <w:u w:val="none"/>
+                <w:lang w:val="en-US" w:eastAsia="zh-CN" w:bidi="ar"/>
+              </w:rPr>
+              <w:t>10.070.000.000.000.000.000.000.000</w:t>
+            </w:r>
+          </w:p>
+        </w:tc>
+        <w:tc>
+          <w:tcPr>
+            <w:tcW w:w="3164" w:type="dxa"/>
+            <w:tcBorders>
+              <w:top w:val="nil"/>
+              <w:left w:val="nil"/>
+              <w:bottom w:val="nil"/>
+              <w:right w:val="nil"/>
+            </w:tcBorders>
+            <w:shd w:val="clear" w:color="auto" w:fill="auto"/>
+            <w:vAlign w:val="center"/>
+          </w:tcPr>
+          <w:p>
+            <w:pPr>
+              <w:keepNext w:val="0"/>
+              <w:keepLines w:val="0"/>
+              <w:widowControl/>
+              <w:suppressLineNumbers w:val="0"/>
+              <w:jc w:val="center"/>
+              <w:textAlignment w:val="center"/>
+              <w:rPr>
+                <w:rFonts w:hint="default" w:ascii="Calibri" w:hAnsi="Calibri" w:eastAsia="SimSun" w:cs="Calibri"/>
+                <w:i w:val="0"/>
                 <w:iCs w:val="0"/>
                 <w:color w:val="000000"/>
                 <w:kern w:val="0"/>
                 <w:sz w:val="24"/>
                 <w:szCs w:val="24"/>
                 <w:u w:val="none"/>
-                <w:bdr w:val="none" w:color="auto" w:sz="0" w:space="0"/>
                 <w:lang w:val="en-US" w:eastAsia="zh-CN" w:bidi="ar"/>
               </w:rPr>
-              <w:t>1007.0000000000005684341886</w:t>
+            </w:pPr>
+            <w:r>
+              <w:rPr>
+                <w:rFonts w:hint="default" w:ascii="Calibri" w:hAnsi="Calibri" w:eastAsia="SimSun" w:cs="Calibri"/>
+                <w:i w:val="0"/>
+                <w:color w:val="000000"/>
+                <w:kern w:val="0"/>
+                <w:sz w:val="22"/>
+                <w:szCs w:val="22"/>
+                <w:u w:val="none"/>
+                <w:lang w:val="en-US" w:eastAsia="zh-CN" w:bidi="ar"/>
+              </w:rPr>
+              <w:t>1006.9999999999974988895701</w:t>
             </w:r>
           </w:p>
         </w:tc>
@@ -11207,6 +11799,8 @@
             <w:insideH w:val="none" w:color="auto" w:sz="0" w:space="0"/>
             <w:insideV w:val="none" w:color="auto" w:sz="0" w:space="0"/>
           </w:tblBorders>
+          <w:shd w:val="clear" w:color="auto" w:fill="auto"/>
+          <w:tblLayout w:type="fixed"/>
           <w:tblCellMar>
             <w:top w:w="0" w:type="dxa"/>
             <w:left w:w="108" w:type="dxa"/>
@@ -11220,15 +11814,14 @@
         </w:trPr>
         <w:tc>
           <w:tcPr>
-            <w:tcW w:w="0" w:type="auto"/>
+            <w:tcW w:w="2204" w:type="dxa"/>
             <w:tcBorders>
               <w:top w:val="nil"/>
               <w:left w:val="nil"/>
               <w:bottom w:val="nil"/>
               <w:right w:val="nil"/>
             </w:tcBorders>
-            <w:shd w:val="clear"/>
-            <w:noWrap/>
+            <w:shd w:val="clear" w:color="auto" w:fill="auto"/>
             <w:vAlign w:val="center"/>
           </w:tcPr>
           <w:p>
@@ -11251,13 +11844,11 @@
               <w:rPr>
                 <w:rFonts w:hint="default" w:ascii="Calibri" w:hAnsi="Calibri" w:eastAsia="SimSun" w:cs="Calibri"/>
                 <w:i w:val="0"/>
-                <w:iCs w:val="0"/>
                 <w:color w:val="000000"/>
                 <w:kern w:val="0"/>
-                <w:sz w:val="24"/>
-                <w:szCs w:val="24"/>
+                <w:sz w:val="22"/>
+                <w:szCs w:val="22"/>
                 <w:u w:val="none"/>
-                <w:bdr w:val="none" w:color="auto" w:sz="0" w:space="0"/>
                 <w:lang w:val="en-US" w:eastAsia="zh-CN" w:bidi="ar"/>
               </w:rPr>
               <w:t>1008</w:t>
@@ -11266,15 +11857,14 @@
         </w:tc>
         <w:tc>
           <w:tcPr>
-            <w:tcW w:w="0" w:type="auto"/>
+            <w:tcW w:w="3164" w:type="dxa"/>
             <w:tcBorders>
               <w:top w:val="nil"/>
               <w:left w:val="nil"/>
               <w:bottom w:val="nil"/>
               <w:right w:val="nil"/>
             </w:tcBorders>
-            <w:shd w:val="clear"/>
-            <w:noWrap/>
+            <w:shd w:val="clear" w:color="auto" w:fill="auto"/>
             <w:vAlign w:val="center"/>
           </w:tcPr>
           <w:p>
@@ -11297,16 +11887,61 @@
               <w:rPr>
                 <w:rFonts w:hint="default" w:ascii="Calibri" w:hAnsi="Calibri" w:eastAsia="SimSun" w:cs="Calibri"/>
                 <w:i w:val="0"/>
+                <w:color w:val="000000"/>
+                <w:kern w:val="0"/>
+                <w:sz w:val="22"/>
+                <w:szCs w:val="22"/>
+                <w:u w:val="none"/>
+                <w:lang w:val="en-US" w:eastAsia="zh-CN" w:bidi="ar"/>
+              </w:rPr>
+              <w:t>10.080.000.000.000.000.000.000.000</w:t>
+            </w:r>
+          </w:p>
+        </w:tc>
+        <w:tc>
+          <w:tcPr>
+            <w:tcW w:w="3164" w:type="dxa"/>
+            <w:tcBorders>
+              <w:top w:val="nil"/>
+              <w:left w:val="nil"/>
+              <w:bottom w:val="nil"/>
+              <w:right w:val="nil"/>
+            </w:tcBorders>
+            <w:shd w:val="clear" w:color="auto" w:fill="auto"/>
+            <w:vAlign w:val="center"/>
+          </w:tcPr>
+          <w:p>
+            <w:pPr>
+              <w:keepNext w:val="0"/>
+              <w:keepLines w:val="0"/>
+              <w:widowControl/>
+              <w:suppressLineNumbers w:val="0"/>
+              <w:jc w:val="center"/>
+              <w:textAlignment w:val="center"/>
+              <w:rPr>
+                <w:rFonts w:hint="default" w:ascii="Calibri" w:hAnsi="Calibri" w:eastAsia="SimSun" w:cs="Calibri"/>
+                <w:i w:val="0"/>
                 <w:iCs w:val="0"/>
                 <w:color w:val="000000"/>
                 <w:kern w:val="0"/>
                 <w:sz w:val="24"/>
                 <w:szCs w:val="24"/>
                 <w:u w:val="none"/>
-                <w:bdr w:val="none" w:color="auto" w:sz="0" w:space="0"/>
                 <w:lang w:val="en-US" w:eastAsia="zh-CN" w:bidi="ar"/>
               </w:rPr>
-              <w:t>1008.0000000000009094947018</w:t>
+            </w:pPr>
+            <w:r>
+              <w:rPr>
+                <w:rFonts w:hint="default" w:ascii="Calibri" w:hAnsi="Calibri" w:eastAsia="SimSun" w:cs="Calibri"/>
+                <w:i w:val="0"/>
+                <w:color w:val="000000"/>
+                <w:kern w:val="0"/>
+                <w:sz w:val="22"/>
+                <w:szCs w:val="22"/>
+                <w:u w:val="none"/>
+                <w:lang w:val="en-US" w:eastAsia="zh-CN" w:bidi="ar"/>
+              </w:rPr>
+              <w:t>1007.9999999999964757080306</w:t>
             </w:r>
           </w:p>
         </w:tc>
@@ -11321,6 +11956,8 @@
             <w:insideH w:val="none" w:color="auto" w:sz="0" w:space="0"/>
             <w:insideV w:val="none" w:color="auto" w:sz="0" w:space="0"/>
           </w:tblBorders>
+          <w:shd w:val="clear" w:color="auto" w:fill="auto"/>
+          <w:tblLayout w:type="fixed"/>
           <w:tblCellMar>
             <w:top w:w="0" w:type="dxa"/>
             <w:left w:w="108" w:type="dxa"/>
@@ -11334,15 +11971,14 @@
         </w:trPr>
         <w:tc>
           <w:tcPr>
-            <w:tcW w:w="0" w:type="auto"/>
+            <w:tcW w:w="2204" w:type="dxa"/>
             <w:tcBorders>
               <w:top w:val="nil"/>
               <w:left w:val="nil"/>
               <w:bottom w:val="nil"/>
               <w:right w:val="nil"/>
             </w:tcBorders>
-            <w:shd w:val="clear"/>
-            <w:noWrap/>
+            <w:shd w:val="clear" w:color="auto" w:fill="auto"/>
             <w:vAlign w:val="center"/>
           </w:tcPr>
           <w:p>
@@ -11365,13 +12001,11 @@
               <w:rPr>
                 <w:rFonts w:hint="default" w:ascii="Calibri" w:hAnsi="Calibri" w:eastAsia="SimSun" w:cs="Calibri"/>
                 <w:i w:val="0"/>
-                <w:iCs w:val="0"/>
                 <w:color w:val="000000"/>
                 <w:kern w:val="0"/>
-                <w:sz w:val="24"/>
-                <w:szCs w:val="24"/>
+                <w:sz w:val="22"/>
+                <w:szCs w:val="22"/>
                 <w:u w:val="none"/>
-                <w:bdr w:val="none" w:color="auto" w:sz="0" w:space="0"/>
                 <w:lang w:val="en-US" w:eastAsia="zh-CN" w:bidi="ar"/>
               </w:rPr>
               <w:t>1009</w:t>
@@ -11380,15 +12014,14 @@
         </w:tc>
         <w:tc>
           <w:tcPr>
-            <w:tcW w:w="0" w:type="auto"/>
+            <w:tcW w:w="3164" w:type="dxa"/>
             <w:tcBorders>
               <w:top w:val="nil"/>
               <w:left w:val="nil"/>
               <w:bottom w:val="nil"/>
               <w:right w:val="nil"/>
             </w:tcBorders>
-            <w:shd w:val="clear"/>
-            <w:noWrap/>
+            <w:shd w:val="clear" w:color="auto" w:fill="auto"/>
             <w:vAlign w:val="center"/>
           </w:tcPr>
           <w:p>
@@ -11411,16 +12044,61 @@
               <w:rPr>
                 <w:rFonts w:hint="default" w:ascii="Calibri" w:hAnsi="Calibri" w:eastAsia="SimSun" w:cs="Calibri"/>
                 <w:i w:val="0"/>
+                <w:color w:val="000000"/>
+                <w:kern w:val="0"/>
+                <w:sz w:val="22"/>
+                <w:szCs w:val="22"/>
+                <w:u w:val="none"/>
+                <w:lang w:val="en-US" w:eastAsia="zh-CN" w:bidi="ar"/>
+              </w:rPr>
+              <w:t>10.090.000.000.000.000.000.000.000</w:t>
+            </w:r>
+          </w:p>
+        </w:tc>
+        <w:tc>
+          <w:tcPr>
+            <w:tcW w:w="3164" w:type="dxa"/>
+            <w:tcBorders>
+              <w:top w:val="nil"/>
+              <w:left w:val="nil"/>
+              <w:bottom w:val="nil"/>
+              <w:right w:val="nil"/>
+            </w:tcBorders>
+            <w:shd w:val="clear" w:color="auto" w:fill="auto"/>
+            <w:vAlign w:val="center"/>
+          </w:tcPr>
+          <w:p>
+            <w:pPr>
+              <w:keepNext w:val="0"/>
+              <w:keepLines w:val="0"/>
+              <w:widowControl/>
+              <w:suppressLineNumbers w:val="0"/>
+              <w:jc w:val="center"/>
+              <w:textAlignment w:val="center"/>
+              <w:rPr>
+                <w:rFonts w:hint="default" w:ascii="Calibri" w:hAnsi="Calibri" w:eastAsia="SimSun" w:cs="Calibri"/>
+                <w:i w:val="0"/>
                 <w:iCs w:val="0"/>
                 <w:color w:val="000000"/>
                 <w:kern w:val="0"/>
                 <w:sz w:val="24"/>
                 <w:szCs w:val="24"/>
                 <w:u w:val="none"/>
-                <w:bdr w:val="none" w:color="auto" w:sz="0" w:space="0"/>
                 <w:lang w:val="en-US" w:eastAsia="zh-CN" w:bidi="ar"/>
               </w:rPr>
-              <w:t>1009.0000000000012505552149</w:t>
+            </w:pPr>
+            <w:r>
+              <w:rPr>
+                <w:rFonts w:hint="default" w:ascii="Calibri" w:hAnsi="Calibri" w:eastAsia="SimSun" w:cs="Calibri"/>
+                <w:i w:val="0"/>
+                <w:color w:val="000000"/>
+                <w:kern w:val="0"/>
+                <w:sz w:val="22"/>
+                <w:szCs w:val="22"/>
+                <w:u w:val="none"/>
+                <w:lang w:val="en-US" w:eastAsia="zh-CN" w:bidi="ar"/>
+              </w:rPr>
+              <w:t>1008.9999999999965893948684</w:t>
             </w:r>
           </w:p>
         </w:tc>
@@ -11435,6 +12113,8 @@
             <w:insideH w:val="none" w:color="auto" w:sz="0" w:space="0"/>
             <w:insideV w:val="none" w:color="auto" w:sz="0" w:space="0"/>
           </w:tblBorders>
+          <w:shd w:val="clear" w:color="auto" w:fill="auto"/>
+          <w:tblLayout w:type="fixed"/>
           <w:tblCellMar>
             <w:top w:w="0" w:type="dxa"/>
             <w:left w:w="108" w:type="dxa"/>
@@ -11448,15 +12128,14 @@
         </w:trPr>
         <w:tc>
           <w:tcPr>
-            <w:tcW w:w="0" w:type="auto"/>
+            <w:tcW w:w="2204" w:type="dxa"/>
             <w:tcBorders>
               <w:top w:val="nil"/>
               <w:left w:val="nil"/>
               <w:bottom w:val="nil"/>
               <w:right w:val="nil"/>
             </w:tcBorders>
-            <w:shd w:val="clear"/>
-            <w:noWrap/>
+            <w:shd w:val="clear" w:color="auto" w:fill="auto"/>
             <w:vAlign w:val="center"/>
           </w:tcPr>
           <w:p>
@@ -11479,13 +12158,11 @@
               <w:rPr>
                 <w:rFonts w:hint="default" w:ascii="Calibri" w:hAnsi="Calibri" w:eastAsia="SimSun" w:cs="Calibri"/>
                 <w:i w:val="0"/>
-                <w:iCs w:val="0"/>
                 <w:color w:val="000000"/>
                 <w:kern w:val="0"/>
-                <w:sz w:val="24"/>
-                <w:szCs w:val="24"/>
+                <w:sz w:val="22"/>
+                <w:szCs w:val="22"/>
                 <w:u w:val="none"/>
-                <w:bdr w:val="none" w:color="auto" w:sz="0" w:space="0"/>
                 <w:lang w:val="en-US" w:eastAsia="zh-CN" w:bidi="ar"/>
               </w:rPr>
               <w:t>1010</w:t>
@@ -11494,15 +12171,14 @@
         </w:tc>
         <w:tc>
           <w:tcPr>
-            <w:tcW w:w="0" w:type="auto"/>
+            <w:tcW w:w="3164" w:type="dxa"/>
             <w:tcBorders>
               <w:top w:val="nil"/>
               <w:left w:val="nil"/>
               <w:bottom w:val="nil"/>
               <w:right w:val="nil"/>
             </w:tcBorders>
-            <w:shd w:val="clear"/>
-            <w:noWrap/>
+            <w:shd w:val="clear" w:color="auto" w:fill="auto"/>
             <w:vAlign w:val="center"/>
           </w:tcPr>
           <w:p>
@@ -11525,16 +12201,61 @@
               <w:rPr>
                 <w:rFonts w:hint="default" w:ascii="Calibri" w:hAnsi="Calibri" w:eastAsia="SimSun" w:cs="Calibri"/>
                 <w:i w:val="0"/>
+                <w:color w:val="000000"/>
+                <w:kern w:val="0"/>
+                <w:sz w:val="22"/>
+                <w:szCs w:val="22"/>
+                <w:u w:val="none"/>
+                <w:lang w:val="en-US" w:eastAsia="zh-CN" w:bidi="ar"/>
+              </w:rPr>
+              <w:t>10.099.999.999.999.900.000.000.000</w:t>
+            </w:r>
+          </w:p>
+        </w:tc>
+        <w:tc>
+          <w:tcPr>
+            <w:tcW w:w="3164" w:type="dxa"/>
+            <w:tcBorders>
+              <w:top w:val="nil"/>
+              <w:left w:val="nil"/>
+              <w:bottom w:val="nil"/>
+              <w:right w:val="nil"/>
+            </w:tcBorders>
+            <w:shd w:val="clear" w:color="auto" w:fill="auto"/>
+            <w:vAlign w:val="center"/>
+          </w:tcPr>
+          <w:p>
+            <w:pPr>
+              <w:keepNext w:val="0"/>
+              <w:keepLines w:val="0"/>
+              <w:widowControl/>
+              <w:suppressLineNumbers w:val="0"/>
+              <w:jc w:val="center"/>
+              <w:textAlignment w:val="center"/>
+              <w:rPr>
+                <w:rFonts w:hint="default" w:ascii="Calibri" w:hAnsi="Calibri" w:eastAsia="SimSun" w:cs="Calibri"/>
+                <w:i w:val="0"/>
                 <w:iCs w:val="0"/>
                 <w:color w:val="000000"/>
                 <w:kern w:val="0"/>
                 <w:sz w:val="24"/>
                 <w:szCs w:val="24"/>
                 <w:u w:val="none"/>
-                <w:bdr w:val="none" w:color="auto" w:sz="0" w:space="0"/>
                 <w:lang w:val="en-US" w:eastAsia="zh-CN" w:bidi="ar"/>
               </w:rPr>
-              <w:t>1009.9999999999986357579473</w:t>
+            </w:pPr>
+            <w:r>
+              <w:rPr>
+                <w:rFonts w:hint="default" w:ascii="Calibri" w:hAnsi="Calibri" w:eastAsia="SimSun" w:cs="Calibri"/>
+                <w:i w:val="0"/>
+                <w:color w:val="000000"/>
+                <w:kern w:val="0"/>
+                <w:sz w:val="22"/>
+                <w:szCs w:val="22"/>
+                <w:u w:val="none"/>
+                <w:lang w:val="en-US" w:eastAsia="zh-CN" w:bidi="ar"/>
+              </w:rPr>
+              <w:t>1010.0000000000021600499167</w:t>
             </w:r>
           </w:p>
         </w:tc>
@@ -11549,6 +12270,8 @@
             <w:insideH w:val="none" w:color="auto" w:sz="0" w:space="0"/>
             <w:insideV w:val="none" w:color="auto" w:sz="0" w:space="0"/>
           </w:tblBorders>
+          <w:shd w:val="clear" w:color="auto" w:fill="auto"/>
+          <w:tblLayout w:type="fixed"/>
           <w:tblCellMar>
             <w:top w:w="0" w:type="dxa"/>
             <w:left w:w="108" w:type="dxa"/>
@@ -11562,15 +12285,14 @@
         </w:trPr>
         <w:tc>
           <w:tcPr>
-            <w:tcW w:w="0" w:type="auto"/>
+            <w:tcW w:w="2204" w:type="dxa"/>
             <w:tcBorders>
               <w:top w:val="nil"/>
               <w:left w:val="nil"/>
               <w:bottom w:val="nil"/>
               <w:right w:val="nil"/>
             </w:tcBorders>
-            <w:shd w:val="clear"/>
-            <w:noWrap/>
+            <w:shd w:val="clear" w:color="auto" w:fill="auto"/>
             <w:vAlign w:val="center"/>
           </w:tcPr>
           <w:p>
@@ -11593,13 +12315,11 @@
               <w:rPr>
                 <w:rFonts w:hint="default" w:ascii="Calibri" w:hAnsi="Calibri" w:eastAsia="SimSun" w:cs="Calibri"/>
                 <w:i w:val="0"/>
-                <w:iCs w:val="0"/>
                 <w:color w:val="000000"/>
                 <w:kern w:val="0"/>
-                <w:sz w:val="24"/>
-                <w:szCs w:val="24"/>
+                <w:sz w:val="22"/>
+                <w:szCs w:val="22"/>
                 <w:u w:val="none"/>
-                <w:bdr w:val="none" w:color="auto" w:sz="0" w:space="0"/>
                 <w:lang w:val="en-US" w:eastAsia="zh-CN" w:bidi="ar"/>
               </w:rPr>
               <w:t>1011</w:t>
@@ -11608,15 +12328,14 @@
         </w:tc>
         <w:tc>
           <w:tcPr>
-            <w:tcW w:w="0" w:type="auto"/>
+            <w:tcW w:w="3164" w:type="dxa"/>
             <w:tcBorders>
               <w:top w:val="nil"/>
               <w:left w:val="nil"/>
               <w:bottom w:val="nil"/>
               <w:right w:val="nil"/>
             </w:tcBorders>
-            <w:shd w:val="clear"/>
-            <w:noWrap/>
+            <w:shd w:val="clear" w:color="auto" w:fill="auto"/>
             <w:vAlign w:val="center"/>
           </w:tcPr>
           <w:p>
@@ -11639,16 +12358,61 @@
               <w:rPr>
                 <w:rFonts w:hint="default" w:ascii="Calibri" w:hAnsi="Calibri" w:eastAsia="SimSun" w:cs="Calibri"/>
                 <w:i w:val="0"/>
+                <w:color w:val="000000"/>
+                <w:kern w:val="0"/>
+                <w:sz w:val="22"/>
+                <w:szCs w:val="22"/>
+                <w:u w:val="none"/>
+                <w:lang w:val="en-US" w:eastAsia="zh-CN" w:bidi="ar"/>
+              </w:rPr>
+              <w:t>10.110.000.000.000.000.000.000.000</w:t>
+            </w:r>
+          </w:p>
+        </w:tc>
+        <w:tc>
+          <w:tcPr>
+            <w:tcW w:w="3164" w:type="dxa"/>
+            <w:tcBorders>
+              <w:top w:val="nil"/>
+              <w:left w:val="nil"/>
+              <w:bottom w:val="nil"/>
+              <w:right w:val="nil"/>
+            </w:tcBorders>
+            <w:shd w:val="clear" w:color="auto" w:fill="auto"/>
+            <w:vAlign w:val="center"/>
+          </w:tcPr>
+          <w:p>
+            <w:pPr>
+              <w:keepNext w:val="0"/>
+              <w:keepLines w:val="0"/>
+              <w:widowControl/>
+              <w:suppressLineNumbers w:val="0"/>
+              <w:jc w:val="center"/>
+              <w:textAlignment w:val="center"/>
+              <w:rPr>
+                <w:rFonts w:hint="default" w:ascii="Calibri" w:hAnsi="Calibri" w:eastAsia="SimSun" w:cs="Calibri"/>
+                <w:i w:val="0"/>
                 <w:iCs w:val="0"/>
                 <w:color w:val="000000"/>
                 <w:kern w:val="0"/>
                 <w:sz w:val="24"/>
                 <w:szCs w:val="24"/>
                 <w:u w:val="none"/>
-                <w:bdr w:val="none" w:color="auto" w:sz="0" w:space="0"/>
                 <w:lang w:val="en-US" w:eastAsia="zh-CN" w:bidi="ar"/>
               </w:rPr>
-              <w:t>1011.0000000000002273736754</w:t>
+            </w:pPr>
+            <w:r>
+              <w:rPr>
+                <w:rFonts w:hint="default" w:ascii="Calibri" w:hAnsi="Calibri" w:eastAsia="SimSun" w:cs="Calibri"/>
+                <w:i w:val="0"/>
+                <w:color w:val="000000"/>
+                <w:kern w:val="0"/>
+                <w:sz w:val="22"/>
+                <w:szCs w:val="22"/>
+                <w:u w:val="none"/>
+                <w:lang w:val="en-US" w:eastAsia="zh-CN" w:bidi="ar"/>
+              </w:rPr>
+              <w:t>1011.0000000000045474735089</w:t>
             </w:r>
           </w:p>
         </w:tc>
@@ -11663,7 +12427,8 @@
             <w:insideH w:val="none" w:color="auto" w:sz="0" w:space="0"/>
             <w:insideV w:val="none" w:color="auto" w:sz="0" w:space="0"/>
           </w:tblBorders>
-          <w:shd w:val="clear"/>
+          <w:shd w:val="clear" w:color="auto" w:fill="auto"/>
+          <w:tblLayout w:type="fixed"/>
           <w:tblCellMar>
             <w:top w:w="0" w:type="dxa"/>
             <w:left w:w="108" w:type="dxa"/>
@@ -11677,15 +12442,14 @@
         </w:trPr>
         <w:tc>
           <w:tcPr>
-            <w:tcW w:w="0" w:type="auto"/>
+            <w:tcW w:w="2204" w:type="dxa"/>
             <w:tcBorders>
               <w:top w:val="nil"/>
               <w:left w:val="nil"/>
               <w:bottom w:val="nil"/>
               <w:right w:val="nil"/>
             </w:tcBorders>
-            <w:shd w:val="clear"/>
-            <w:noWrap/>
+            <w:shd w:val="clear" w:color="auto" w:fill="auto"/>
             <w:vAlign w:val="center"/>
           </w:tcPr>
           <w:p>
@@ -11708,13 +12472,11 @@
               <w:rPr>
                 <w:rFonts w:hint="default" w:ascii="Calibri" w:hAnsi="Calibri" w:eastAsia="SimSun" w:cs="Calibri"/>
                 <w:i w:val="0"/>
-                <w:iCs w:val="0"/>
                 <w:color w:val="000000"/>
                 <w:kern w:val="0"/>
-                <w:sz w:val="24"/>
-                <w:szCs w:val="24"/>
+                <w:sz w:val="22"/>
+                <w:szCs w:val="22"/>
                 <w:u w:val="none"/>
-                <w:bdr w:val="none" w:color="auto" w:sz="0" w:space="0"/>
                 <w:lang w:val="en-US" w:eastAsia="zh-CN" w:bidi="ar"/>
               </w:rPr>
               <w:t>Time:</w:t>
@@ -11723,15 +12485,14 @@
         </w:tc>
         <w:tc>
           <w:tcPr>
-            <w:tcW w:w="0" w:type="auto"/>
+            <w:tcW w:w="3164" w:type="dxa"/>
             <w:tcBorders>
               <w:top w:val="nil"/>
               <w:left w:val="nil"/>
               <w:bottom w:val="nil"/>
               <w:right w:val="nil"/>
             </w:tcBorders>
-            <w:shd w:val="clear"/>
-            <w:noWrap/>
+            <w:shd w:val="clear" w:color="auto" w:fill="auto"/>
             <w:vAlign w:val="center"/>
           </w:tcPr>
           <w:p>
@@ -11754,16 +12515,61 @@
               <w:rPr>
                 <w:rFonts w:hint="default" w:ascii="Calibri" w:hAnsi="Calibri" w:eastAsia="SimSun" w:cs="Calibri"/>
                 <w:i w:val="0"/>
+                <w:color w:val="000000"/>
+                <w:kern w:val="0"/>
+                <w:sz w:val="22"/>
+                <w:szCs w:val="22"/>
+                <w:u w:val="none"/>
+                <w:lang w:val="en-US" w:eastAsia="zh-CN" w:bidi="ar"/>
+              </w:rPr>
+              <w:t>6.2985478999999999771831s</w:t>
+            </w:r>
+          </w:p>
+        </w:tc>
+        <w:tc>
+          <w:tcPr>
+            <w:tcW w:w="3164" w:type="dxa"/>
+            <w:tcBorders>
+              <w:top w:val="nil"/>
+              <w:left w:val="nil"/>
+              <w:bottom w:val="nil"/>
+              <w:right w:val="nil"/>
+            </w:tcBorders>
+            <w:shd w:val="clear" w:color="auto" w:fill="auto"/>
+            <w:vAlign w:val="center"/>
+          </w:tcPr>
+          <w:p>
+            <w:pPr>
+              <w:keepNext w:val="0"/>
+              <w:keepLines w:val="0"/>
+              <w:widowControl/>
+              <w:suppressLineNumbers w:val="0"/>
+              <w:jc w:val="center"/>
+              <w:textAlignment w:val="center"/>
+              <w:rPr>
+                <w:rFonts w:hint="default" w:ascii="Calibri" w:hAnsi="Calibri" w:eastAsia="SimSun" w:cs="Calibri"/>
+                <w:i w:val="0"/>
                 <w:iCs w:val="0"/>
                 <w:color w:val="000000"/>
                 <w:kern w:val="0"/>
                 <w:sz w:val="24"/>
                 <w:szCs w:val="24"/>
                 <w:u w:val="none"/>
-                <w:bdr w:val="none" w:color="auto" w:sz="0" w:space="0"/>
                 <w:lang w:val="en-US" w:eastAsia="zh-CN" w:bidi="ar"/>
               </w:rPr>
-              <w:t>6.2985478999999999771831s</w:t>
+            </w:pPr>
+            <w:r>
+              <w:rPr>
+                <w:rFonts w:hint="default" w:ascii="Calibri" w:hAnsi="Calibri" w:eastAsia="SimSun" w:cs="Calibri"/>
+                <w:i w:val="0"/>
+                <w:color w:val="000000"/>
+                <w:kern w:val="0"/>
+                <w:sz w:val="22"/>
+                <w:szCs w:val="22"/>
+                <w:u w:val="none"/>
+                <w:lang w:val="en-US" w:eastAsia="zh-CN" w:bidi="ar"/>
+              </w:rPr>
+              <w:t>6.4418481999999999132456 seconds</w:t>
             </w:r>
           </w:p>
         </w:tc>
@@ -11778,6 +12584,8 @@
             <w:insideH w:val="none" w:color="auto" w:sz="0" w:space="0"/>
             <w:insideV w:val="none" w:color="auto" w:sz="0" w:space="0"/>
           </w:tblBorders>
+          <w:shd w:val="clear" w:color="auto" w:fill="auto"/>
+          <w:tblLayout w:type="fixed"/>
           <w:tblCellMar>
             <w:top w:w="0" w:type="dxa"/>
             <w:left w:w="108" w:type="dxa"/>
@@ -11791,15 +12599,14 @@
         </w:trPr>
         <w:tc>
           <w:tcPr>
-            <w:tcW w:w="0" w:type="auto"/>
+            <w:tcW w:w="2204" w:type="dxa"/>
             <w:tcBorders>
               <w:top w:val="nil"/>
               <w:left w:val="nil"/>
               <w:bottom w:val="nil"/>
               <w:right w:val="nil"/>
             </w:tcBorders>
-            <w:shd w:val="clear"/>
-            <w:noWrap/>
+            <w:shd w:val="clear" w:color="auto" w:fill="auto"/>
             <w:vAlign w:val="center"/>
           </w:tcPr>
           <w:p>
@@ -11822,13 +12629,11 @@
               <w:rPr>
                 <w:rFonts w:hint="default" w:ascii="Calibri" w:hAnsi="Calibri" w:eastAsia="SimSun" w:cs="Calibri"/>
                 <w:i w:val="0"/>
-                <w:iCs w:val="0"/>
                 <w:color w:val="000000"/>
                 <w:kern w:val="0"/>
-                <w:sz w:val="24"/>
-                <w:szCs w:val="24"/>
+                <w:sz w:val="22"/>
+                <w:szCs w:val="22"/>
                 <w:u w:val="none"/>
-                <w:bdr w:val="none" w:color="auto" w:sz="0" w:space="0"/>
                 <w:lang w:val="en-US" w:eastAsia="zh-CN" w:bidi="ar"/>
               </w:rPr>
               <w:t>Relative error:</w:t>
@@ -11837,15 +12642,14 @@
         </w:tc>
         <w:tc>
           <w:tcPr>
-            <w:tcW w:w="0" w:type="auto"/>
+            <w:tcW w:w="3164" w:type="dxa"/>
             <w:tcBorders>
               <w:top w:val="nil"/>
               <w:left w:val="nil"/>
               <w:bottom w:val="nil"/>
               <w:right w:val="nil"/>
             </w:tcBorders>
-            <w:shd w:val="clear"/>
-            <w:noWrap/>
+            <w:shd w:val="clear" w:color="auto" w:fill="auto"/>
             <w:vAlign w:val="center"/>
           </w:tcPr>
           <w:p>
@@ -11868,16 +12672,61 @@
               <w:rPr>
                 <w:rFonts w:hint="default" w:ascii="Calibri" w:hAnsi="Calibri" w:eastAsia="SimSun" w:cs="Calibri"/>
                 <w:i w:val="0"/>
+                <w:color w:val="000000"/>
+                <w:kern w:val="0"/>
+                <w:sz w:val="22"/>
+                <w:szCs w:val="22"/>
+                <w:u w:val="none"/>
+                <w:lang w:val="en-US" w:eastAsia="zh-CN" w:bidi="ar"/>
+              </w:rPr>
+              <w:t>0.0000000000000011782716</w:t>
+            </w:r>
+          </w:p>
+        </w:tc>
+        <w:tc>
+          <w:tcPr>
+            <w:tcW w:w="3164" w:type="dxa"/>
+            <w:tcBorders>
+              <w:top w:val="nil"/>
+              <w:left w:val="nil"/>
+              <w:bottom w:val="nil"/>
+              <w:right w:val="nil"/>
+            </w:tcBorders>
+            <w:shd w:val="clear" w:color="auto" w:fill="auto"/>
+            <w:vAlign w:val="center"/>
+          </w:tcPr>
+          <w:p>
+            <w:pPr>
+              <w:keepNext w:val="0"/>
+              <w:keepLines w:val="0"/>
+              <w:widowControl/>
+              <w:suppressLineNumbers w:val="0"/>
+              <w:jc w:val="center"/>
+              <w:textAlignment w:val="center"/>
+              <w:rPr>
+                <w:rFonts w:hint="default" w:ascii="Calibri" w:hAnsi="Calibri" w:eastAsia="SimSun" w:cs="Calibri"/>
+                <w:i w:val="0"/>
                 <w:iCs w:val="0"/>
                 <w:color w:val="000000"/>
                 <w:kern w:val="0"/>
                 <w:sz w:val="24"/>
                 <w:szCs w:val="24"/>
                 <w:u w:val="none"/>
-                <w:bdr w:val="none" w:color="auto" w:sz="0" w:space="0"/>
                 <w:lang w:val="en-US" w:eastAsia="zh-CN" w:bidi="ar"/>
               </w:rPr>
-              <w:t>0.0000000000000011782716</w:t>
+            </w:pPr>
+            <w:r>
+              <w:rPr>
+                <w:rFonts w:hint="default" w:ascii="Calibri" w:hAnsi="Calibri" w:eastAsia="SimSun" w:cs="Calibri"/>
+                <w:i w:val="0"/>
+                <w:color w:val="000000"/>
+                <w:kern w:val="0"/>
+                <w:sz w:val="22"/>
+                <w:szCs w:val="22"/>
+                <w:u w:val="none"/>
+                <w:lang w:val="en-US" w:eastAsia="zh-CN" w:bidi="ar"/>
+              </w:rPr>
+              <w:t>0.0000000000000014732579</w:t>
             </w:r>
           </w:p>
         </w:tc>
@@ -11885,6 +12734,7 @@
     </w:tbl>
     <w:p>
       <w:pPr>
+        <w:jc w:val="center"/>
         <w:rPr>
           <w:rFonts w:hint="default"/>
           <w:lang w:val="en-US" w:eastAsia="ru-RU"/>
@@ -11898,6 +12748,13 @@
           <w:rFonts w:hint="default"/>
           <w:lang w:val="en-US" w:eastAsia="ru-RU"/>
         </w:rPr>
+        <w:sectPr>
+          <w:pgSz w:w="11906" w:h="16838"/>
+          <w:pgMar w:top="1440" w:right="1800" w:bottom="1440" w:left="1800" w:header="720" w:footer="720" w:gutter="0"/>
+          <w:pgNumType w:fmt="decimal"/>
+          <w:cols w:space="720" w:num="1"/>
+          <w:docGrid w:linePitch="360" w:charSpace="0"/>
+        </w:sectPr>
       </w:pPr>
       <w:r>
         <w:rPr>
@@ -11911,7 +12768,60 @@
           <w:rFonts w:hint="default"/>
           <w:lang w:val="en-US" w:eastAsia="ru-RU"/>
         </w:rPr>
-        <w:t xml:space="preserve"> сравнению с лабораторной 1 время выполнения и относительная погрешность значительно уменьшились</w:t>
+        <w:t xml:space="preserve"> сравнению с лабораторной 1 время выполнения и относительная погрешность уменьшились</w:t>
+      </w:r>
+    </w:p>
+    <w:p>
+      <w:pPr>
+        <w:pStyle w:val="2"/>
+        <w:rPr>
+          <w:rFonts w:hint="default"/>
+          <w:lang w:val="ru-RU" w:eastAsia="ru-RU"/>
+        </w:rPr>
+      </w:pPr>
+      <w:r>
+        <w:rPr>
+          <w:rFonts w:hint="default"/>
+          <w:lang w:val="ru-RU" w:eastAsia="ru-RU"/>
+        </w:rPr>
+        <w:t>Вывод</w:t>
+      </w:r>
+    </w:p>
+    <w:p>
+      <w:pPr>
+        <w:jc w:val="left"/>
+        <w:rPr>
+          <w:rFonts w:hint="default"/>
+          <w:lang w:val="en-US" w:eastAsia="ru-RU"/>
+        </w:rPr>
+      </w:pPr>
+      <w:r>
+        <w:rPr>
+          <w:rFonts w:hint="default"/>
+          <w:lang w:val="ru-RU" w:eastAsia="ru-RU"/>
+        </w:rPr>
+        <w:t>Данный</w:t>
+      </w:r>
+      <w:r>
+        <w:rPr>
+          <w:rFonts w:hint="default"/>
+          <w:lang w:val="en-US" w:eastAsia="ru-RU"/>
+        </w:rPr>
+        <w:t xml:space="preserve"> алгоритм работает быстрее и с меньшей погрешностью чем </w:t>
+      </w:r>
+      <w:r>
+        <w:rPr>
+          <w:rFonts w:hint="default"/>
+          <w:lang w:val="ru-RU" w:eastAsia="ru-RU"/>
+        </w:rPr>
+        <w:t>алгоритм</w:t>
+      </w:r>
+      <w:r>
+        <w:rPr>
+          <w:rFonts w:hint="default"/>
+          <w:lang w:val="en-US" w:eastAsia="ru-RU"/>
+        </w:rPr>
+        <w:t xml:space="preserve"> </w:t>
       </w:r>
       <w:bookmarkStart w:id="5" w:name="_GoBack"/>
       <w:bookmarkEnd w:id="5"/>
@@ -11925,31 +12835,6 @@
     </w:sectPr>
   </w:body>
 </w:document>
-</file>
-
-<file path=word/endnotes.xml><?xml version="1.0" encoding="utf-8"?>
-<w:endnotes xmlns:wpc="http://schemas.microsoft.com/office/word/2010/wordprocessingCanvas" xmlns:mc="http://schemas.openxmlformats.org/markup-compatibility/2006" xmlns:o="urn:schemas-microsoft-com:office:office" xmlns:r="http://schemas.openxmlformats.org/officeDocument/2006/relationships" xmlns:m="http://schemas.openxmlformats.org/officeDocument/2006/math" xmlns:v="urn:schemas-microsoft-com:vml" xmlns:wp14="http://schemas.microsoft.com/office/word/2010/wordprocessingDrawing" xmlns:wp="http://schemas.openxmlformats.org/drawingml/2006/wordprocessingDrawing" xmlns:w="http://schemas.openxmlformats.org/wordprocessingml/2006/main" xmlns:w14="http://schemas.microsoft.com/office/word/2010/wordml" xmlns:w15="http://schemas.microsoft.com/office/word/2012/wordml" xmlns:w10="urn:schemas-microsoft-com:office:word" xmlns:wpg="http://schemas.microsoft.com/office/word/2010/wordprocessingGroup" xmlns:wpi="http://schemas.microsoft.com/office/word/2010/wordprocessingInk" xmlns:wne="http://schemas.microsoft.com/office/word/2006/wordml" xmlns:wps="http://schemas.microsoft.com/office/word/2010/wordprocessingShape" xmlns:wpsCustomData="http://www.wps.cn/officeDocument/2013/wpsCustomData" mc:Ignorable="w14 w15 wp14">
-  <w:endnote w:type="separator" w:id="0">
-    <w:p>
-      <w:pPr>
-        <w:spacing w:line="240" w:lineRule="auto"/>
-      </w:pPr>
-      <w:r>
-        <w:separator/>
-      </w:r>
-    </w:p>
-  </w:endnote>
-  <w:endnote w:type="continuationSeparator" w:id="1">
-    <w:p>
-      <w:pPr>
-        <w:spacing w:line="240" w:lineRule="auto"/>
-      </w:pPr>
-      <w:r>
-        <w:continuationSeparator/>
-      </w:r>
-    </w:p>
-  </w:endnote>
-</w:endnotes>
 </file>
 
 <file path=word/footer1.xml><?xml version="1.0" encoding="utf-8"?>
@@ -12079,7 +12964,7 @@
         </mc:Choice>
         <mc:Fallback>
           <w:pict>
-            <v:shape id="Текстовое поле 4" o:spid="_x0000_s1026" o:spt="202" type="#_x0000_t202" style="position:absolute;left:0pt;margin-top:0pt;height:144pt;width:144pt;mso-position-horizontal:center;mso-position-horizontal-relative:margin;mso-wrap-style:none;z-index:251660288;mso-width-relative:page;mso-height-relative:page;" filled="f" stroked="f" coordsize="21600,21600" o:gfxdata="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">
+            <v:shape id="_x0000_s1026" o:spid="_x0000_s1026" o:spt="202" type="#_x0000_t202" style="position:absolute;left:0pt;margin-top:0pt;height:144pt;width:144pt;mso-position-horizontal:center;mso-position-horizontal-relative:margin;mso-wrap-style:none;z-index:251660288;mso-width-relative:page;mso-height-relative:page;" filled="f" stroked="f" coordsize="21600,21600" o:gfxdata="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">
               <v:fill on="f" focussize="0,0"/>
               <v:stroke on="f" weight="0.5pt"/>
               <v:imagedata o:title=""/>
@@ -12206,7 +13091,7 @@
         </mc:Choice>
         <mc:Fallback>
           <w:pict>
-            <v:shape id="Текстовое поле 1" o:spid="_x0000_s1026" o:spt="202" type="#_x0000_t202" style="position:absolute;left:0pt;margin-top:0pt;height:144pt;width:144pt;mso-position-horizontal:center;mso-position-horizontal-relative:margin;mso-wrap-style:none;z-index:251659264;mso-width-relative:page;mso-height-relative:page;" filled="f" stroked="f" coordsize="21600,21600" o:gfxdata="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">
+            <v:shape id="_x0000_s1026" o:spid="_x0000_s1026" o:spt="202" type="#_x0000_t202" style="position:absolute;left:0pt;margin-top:0pt;height:144pt;width:144pt;mso-position-horizontal:center;mso-position-horizontal-relative:margin;mso-wrap-style:none;z-index:251659264;mso-width-relative:page;mso-height-relative:page;" filled="f" stroked="f" coordsize="21600,21600" o:gfxdata="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">
               <v:fill on="f" focussize="0,0"/>
               <v:stroke on="f" weight="0.5pt"/>
               <v:imagedata o:title=""/>
@@ -12233,40 +13118,14 @@
 </w:ftr>
 </file>
 
-<file path=word/footnotes.xml><?xml version="1.0" encoding="utf-8"?>
-<w:footnotes xmlns:wpc="http://schemas.microsoft.com/office/word/2010/wordprocessingCanvas" xmlns:mc="http://schemas.openxmlformats.org/markup-compatibility/2006" xmlns:o="urn:schemas-microsoft-com:office:office" xmlns:r="http://schemas.openxmlformats.org/officeDocument/2006/relationships" xmlns:m="http://schemas.openxmlformats.org/officeDocument/2006/math" xmlns:v="urn:schemas-microsoft-com:vml" xmlns:wp14="http://schemas.microsoft.com/office/word/2010/wordprocessingDrawing" xmlns:wp="http://schemas.openxmlformats.org/drawingml/2006/wordprocessingDrawing" xmlns:w="http://schemas.openxmlformats.org/wordprocessingml/2006/main" xmlns:w14="http://schemas.microsoft.com/office/word/2010/wordml" xmlns:w15="http://schemas.microsoft.com/office/word/2012/wordml" xmlns:w10="urn:schemas-microsoft-com:office:word" xmlns:wpg="http://schemas.microsoft.com/office/word/2010/wordprocessingGroup" xmlns:wpi="http://schemas.microsoft.com/office/word/2010/wordprocessingInk" xmlns:wne="http://schemas.microsoft.com/office/word/2006/wordml" xmlns:wps="http://schemas.microsoft.com/office/word/2010/wordprocessingShape" xmlns:wpsCustomData="http://www.wps.cn/officeDocument/2013/wpsCustomData" mc:Ignorable="w14 w15 wp14">
-  <w:footnote w:type="separator" w:id="0">
-    <w:p>
-      <w:pPr>
-        <w:spacing w:line="240" w:lineRule="auto"/>
-      </w:pPr>
-      <w:r>
-        <w:separator/>
-      </w:r>
-    </w:p>
-  </w:footnote>
-  <w:footnote w:type="continuationSeparator" w:id="1">
-    <w:p>
-      <w:pPr>
-        <w:spacing w:line="240" w:lineRule="auto"/>
-      </w:pPr>
-      <w:r>
-        <w:continuationSeparator/>
-      </w:r>
-    </w:p>
-  </w:footnote>
-</w:footnotes>
-</file>
-
 <file path=word/styles.xml><?xml version="1.0" encoding="utf-8"?>
-<w:styles xmlns:mc="http://schemas.openxmlformats.org/markup-compatibility/2006" xmlns:o="urn:schemas-microsoft-com:office:office" xmlns:r="http://schemas.openxmlformats.org/officeDocument/2006/relationships" xmlns:m="http://schemas.openxmlformats.org/officeDocument/2006/math" xmlns:v="urn:schemas-microsoft-com:vml" xmlns:w="http://schemas.openxmlformats.org/wordprocessingml/2006/main" xmlns:w14="http://schemas.microsoft.com/office/word/2010/wordml" xmlns:w10="urn:schemas-microsoft-com:office:word" xmlns:sl="http://schemas.openxmlformats.org/schemaLibrary/2006/main" xmlns:wpsCustomData="http://www.wps.cn/officeDocument/2013/wpsCustomData" mc:Ignorable="w14">
+<w:styles xmlns:mc="http://schemas.openxmlformats.org/markup-compatibility/2006" xmlns:o="urn:schemas-microsoft-com:office:office" xmlns:r="http://schemas.openxmlformats.org/officeDocument/2006/relationships" xmlns:m="http://schemas.openxmlformats.org/officeDocument/2006/math" xmlns:v="urn:schemas-microsoft-com:vml" xmlns:w="http://schemas.openxmlformats.org/wordprocessingml/2006/main" xmlns:w14="http://schemas.microsoft.com/office/word/2010/wordml" xmlns:w10="urn:schemas-microsoft-com:office:word" xmlns:sl="http://schemas.openxmlformats.org/schemaLibrary/2006/main" mc:Ignorable="w14">
   <w:docDefaults>
     <w:rPrDefault>
       <w:rPr>
         <w:rFonts w:ascii="Times New Roman" w:hAnsi="Times New Roman" w:eastAsia="SimSun" w:cs="Times New Roman"/>
       </w:rPr>
     </w:rPrDefault>
-    <w:pPrDefault/>
   </w:docDefaults>
   <w:latentStyles w:count="260" w:defQFormat="0" w:defUnhideWhenUsed="1" w:defSemiHidden="1" w:defUIPriority="99" w:defLockedState="0">
     <w:lsdException w:qFormat="1" w:unhideWhenUsed="0" w:uiPriority="0" w:semiHidden="0" w:name="Normal"/>
@@ -12419,104 +13278,6 @@
     <w:lsdException w:unhideWhenUsed="0" w:uiPriority="0" w:semiHidden="0" w:name="Balloon Text"/>
     <w:lsdException w:unhideWhenUsed="0" w:uiPriority="0" w:semiHidden="0" w:name="Table Grid"/>
     <w:lsdException w:unhideWhenUsed="0" w:uiPriority="0" w:semiHidden="0" w:name="Table Theme"/>
-    <w:lsdException w:unhideWhenUsed="0" w:uiPriority="60" w:semiHidden="0" w:name="Light Shading"/>
-    <w:lsdException w:unhideWhenUsed="0" w:uiPriority="61" w:semiHidden="0" w:name="Light List"/>
-    <w:lsdException w:unhideWhenUsed="0" w:uiPriority="62" w:semiHidden="0" w:name="Light Grid"/>
-    <w:lsdException w:unhideWhenUsed="0" w:uiPriority="63" w:semiHidden="0" w:name="Medium Shading 1"/>
-    <w:lsdException w:unhideWhenUsed="0" w:uiPriority="64" w:semiHidden="0" w:name="Medium Shading 2"/>
-    <w:lsdException w:unhideWhenUsed="0" w:uiPriority="65" w:semiHidden="0" w:name="Medium List 1"/>
-    <w:lsdException w:unhideWhenUsed="0" w:uiPriority="66" w:semiHidden="0" w:name="Medium List 2"/>
-    <w:lsdException w:unhideWhenUsed="0" w:uiPriority="67" w:semiHidden="0" w:name="Medium Grid 1"/>
-    <w:lsdException w:unhideWhenUsed="0" w:uiPriority="68" w:semiHidden="0" w:name="Medium Grid 2"/>
-    <w:lsdException w:unhideWhenUsed="0" w:uiPriority="69" w:semiHidden="0" w:name="Medium Grid 3"/>
-    <w:lsdException w:unhideWhenUsed="0" w:uiPriority="70" w:semiHidden="0" w:name="Dark List"/>
-    <w:lsdException w:unhideWhenUsed="0" w:uiPriority="71" w:semiHidden="0" w:name="Colorful Shading"/>
-    <w:lsdException w:unhideWhenUsed="0" w:uiPriority="72" w:semiHidden="0" w:name="Colorful List"/>
-    <w:lsdException w:unhideWhenUsed="0" w:uiPriority="73" w:semiHidden="0" w:name="Colorful Grid"/>
-    <w:lsdException w:unhideWhenUsed="0" w:uiPriority="60" w:semiHidden="0" w:name="Light Shading Accent 1"/>
-    <w:lsdException w:unhideWhenUsed="0" w:uiPriority="61" w:semiHidden="0" w:name="Light List Accent 1"/>
-    <w:lsdException w:unhideWhenUsed="0" w:uiPriority="62" w:semiHidden="0" w:name="Light Grid Accent 1"/>
-    <w:lsdException w:unhideWhenUsed="0" w:uiPriority="63" w:semiHidden="0" w:name="Medium Shading 1 Accent 1"/>
-    <w:lsdException w:unhideWhenUsed="0" w:uiPriority="64" w:semiHidden="0" w:name="Medium Shading 2 Accent 1"/>
-    <w:lsdException w:unhideWhenUsed="0" w:uiPriority="65" w:semiHidden="0" w:name="Medium List 1 Accent 1"/>
-    <w:lsdException w:unhideWhenUsed="0" w:uiPriority="66" w:semiHidden="0" w:name="Medium List 2 Accent 1"/>
-    <w:lsdException w:unhideWhenUsed="0" w:uiPriority="67" w:semiHidden="0" w:name="Medium Grid 1 Accent 1"/>
-    <w:lsdException w:unhideWhenUsed="0" w:uiPriority="68" w:semiHidden="0" w:name="Medium Grid 2 Accent 1"/>
-    <w:lsdException w:unhideWhenUsed="0" w:uiPriority="69" w:semiHidden="0" w:name="Medium Grid 3 Accent 1"/>
-    <w:lsdException w:unhideWhenUsed="0" w:uiPriority="70" w:semiHidden="0" w:name="Dark List Accent 1"/>
-    <w:lsdException w:unhideWhenUsed="0" w:uiPriority="71" w:semiHidden="0" w:name="Colorful Shading Accent 1"/>
-    <w:lsdException w:unhideWhenUsed="0" w:uiPriority="72" w:semiHidden="0" w:name="Colorful List Accent 1"/>
-    <w:lsdException w:unhideWhenUsed="0" w:uiPriority="73" w:semiHidden="0" w:name="Colorful Grid Accent 1"/>
-    <w:lsdException w:unhideWhenUsed="0" w:uiPriority="60" w:semiHidden="0" w:name="Light Shading Accent 2"/>
-    <w:lsdException w:unhideWhenUsed="0" w:uiPriority="61" w:semiHidden="0" w:name="Light List Accent 2"/>
-    <w:lsdException w:unhideWhenUsed="0" w:uiPriority="62" w:semiHidden="0" w:name="Light Grid Accent 2"/>
-    <w:lsdException w:unhideWhenUsed="0" w:uiPriority="63" w:semiHidden="0" w:name="Medium Shading 1 Accent 2"/>
-    <w:lsdException w:unhideWhenUsed="0" w:uiPriority="64" w:semiHidden="0" w:name="Medium Shading 2 Accent 2"/>
-    <w:lsdException w:unhideWhenUsed="0" w:uiPriority="65" w:semiHidden="0" w:name="Medium List 1 Accent 2"/>
-    <w:lsdException w:unhideWhenUsed="0" w:uiPriority="66" w:semiHidden="0" w:name="Medium List 2 Accent 2"/>
-    <w:lsdException w:unhideWhenUsed="0" w:uiPriority="67" w:semiHidden="0" w:name="Medium Grid 1 Accent 2"/>
-    <w:lsdException w:unhideWhenUsed="0" w:uiPriority="68" w:semiHidden="0" w:name="Medium Grid 2 Accent 2"/>
-    <w:lsdException w:unhideWhenUsed="0" w:uiPriority="69" w:semiHidden="0" w:name="Medium Grid 3 Accent 2"/>
-    <w:lsdException w:unhideWhenUsed="0" w:uiPriority="70" w:semiHidden="0" w:name="Dark List Accent 2"/>
-    <w:lsdException w:unhideWhenUsed="0" w:uiPriority="71" w:semiHidden="0" w:name="Colorful Shading Accent 2"/>
-    <w:lsdException w:unhideWhenUsed="0" w:uiPriority="72" w:semiHidden="0" w:name="Colorful List Accent 2"/>
-    <w:lsdException w:unhideWhenUsed="0" w:uiPriority="73" w:semiHidden="0" w:name="Colorful Grid Accent 2"/>
-    <w:lsdException w:unhideWhenUsed="0" w:uiPriority="60" w:semiHidden="0" w:name="Light Shading Accent 3"/>
-    <w:lsdException w:unhideWhenUsed="0" w:uiPriority="61" w:semiHidden="0" w:name="Light List Accent 3"/>
-    <w:lsdException w:unhideWhenUsed="0" w:uiPriority="62" w:semiHidden="0" w:name="Light Grid Accent 3"/>
-    <w:lsdException w:unhideWhenUsed="0" w:uiPriority="63" w:semiHidden="0" w:name="Medium Shading 1 Accent 3"/>
-    <w:lsdException w:unhideWhenUsed="0" w:uiPriority="64" w:semiHidden="0" w:name="Medium Shading 2 Accent 3"/>
-    <w:lsdException w:unhideWhenUsed="0" w:uiPriority="65" w:semiHidden="0" w:name="Medium List 1 Accent 3"/>
-    <w:lsdException w:unhideWhenUsed="0" w:uiPriority="66" w:semiHidden="0" w:name="Medium List 2 Accent 3"/>
-    <w:lsdException w:unhideWhenUsed="0" w:uiPriority="67" w:semiHidden="0" w:name="Medium Grid 1 Accent 3"/>
-    <w:lsdException w:unhideWhenUsed="0" w:uiPriority="68" w:semiHidden="0" w:name="Medium Grid 2 Accent 3"/>
-    <w:lsdException w:unhideWhenUsed="0" w:uiPriority="69" w:semiHidden="0" w:name="Medium Grid 3 Accent 3"/>
-    <w:lsdException w:unhideWhenUsed="0" w:uiPriority="70" w:semiHidden="0" w:name="Dark List Accent 3"/>
-    <w:lsdException w:unhideWhenUsed="0" w:uiPriority="71" w:semiHidden="0" w:name="Colorful Shading Accent 3"/>
-    <w:lsdException w:unhideWhenUsed="0" w:uiPriority="72" w:semiHidden="0" w:name="Colorful List Accent 3"/>
-    <w:lsdException w:unhideWhenUsed="0" w:uiPriority="73" w:semiHidden="0" w:name="Colorful Grid Accent 3"/>
-    <w:lsdException w:unhideWhenUsed="0" w:uiPriority="60" w:semiHidden="0" w:name="Light Shading Accent 4"/>
-    <w:lsdException w:unhideWhenUsed="0" w:uiPriority="61" w:semiHidden="0" w:name="Light List Accent 4"/>
-    <w:lsdException w:unhideWhenUsed="0" w:uiPriority="62" w:semiHidden="0" w:name="Light Grid Accent 4"/>
-    <w:lsdException w:unhideWhenUsed="0" w:uiPriority="63" w:semiHidden="0" w:name="Medium Shading 1 Accent 4"/>
-    <w:lsdException w:unhideWhenUsed="0" w:uiPriority="64" w:semiHidden="0" w:name="Medium Shading 2 Accent 4"/>
-    <w:lsdException w:unhideWhenUsed="0" w:uiPriority="65" w:semiHidden="0" w:name="Medium List 1 Accent 4"/>
-    <w:lsdException w:unhideWhenUsed="0" w:uiPriority="66" w:semiHidden="0" w:name="Medium List 2 Accent 4"/>
-    <w:lsdException w:unhideWhenUsed="0" w:uiPriority="67" w:semiHidden="0" w:name="Medium Grid 1 Accent 4"/>
-    <w:lsdException w:unhideWhenUsed="0" w:uiPriority="68" w:semiHidden="0" w:name="Medium Grid 2 Accent 4"/>
-    <w:lsdException w:unhideWhenUsed="0" w:uiPriority="69" w:semiHidden="0" w:name="Medium Grid 3 Accent 4"/>
-    <w:lsdException w:unhideWhenUsed="0" w:uiPriority="70" w:semiHidden="0" w:name="Dark List Accent 4"/>
-    <w:lsdException w:unhideWhenUsed="0" w:uiPriority="71" w:semiHidden="0" w:name="Colorful Shading Accent 4"/>
-    <w:lsdException w:unhideWhenUsed="0" w:uiPriority="72" w:semiHidden="0" w:name="Colorful List Accent 4"/>
-    <w:lsdException w:unhideWhenUsed="0" w:uiPriority="73" w:semiHidden="0" w:name="Colorful Grid Accent 4"/>
-    <w:lsdException w:unhideWhenUsed="0" w:uiPriority="60" w:semiHidden="0" w:name="Light Shading Accent 5"/>
-    <w:lsdException w:unhideWhenUsed="0" w:uiPriority="61" w:semiHidden="0" w:name="Light List Accent 5"/>
-    <w:lsdException w:unhideWhenUsed="0" w:uiPriority="62" w:semiHidden="0" w:name="Light Grid Accent 5"/>
-    <w:lsdException w:unhideWhenUsed="0" w:uiPriority="63" w:semiHidden="0" w:name="Medium Shading 1 Accent 5"/>
-    <w:lsdException w:unhideWhenUsed="0" w:uiPriority="64" w:semiHidden="0" w:name="Medium Shading 2 Accent 5"/>
-    <w:lsdException w:unhideWhenUsed="0" w:uiPriority="65" w:semiHidden="0" w:name="Medium List 1 Accent 5"/>
-    <w:lsdException w:unhideWhenUsed="0" w:uiPriority="66" w:semiHidden="0" w:name="Medium List 2 Accent 5"/>
-    <w:lsdException w:unhideWhenUsed="0" w:uiPriority="67" w:semiHidden="0" w:name="Medium Grid 1 Accent 5"/>
-    <w:lsdException w:unhideWhenUsed="0" w:uiPriority="68" w:semiHidden="0" w:name="Medium Grid 2 Accent 5"/>
-    <w:lsdException w:unhideWhenUsed="0" w:uiPriority="69" w:semiHidden="0" w:name="Medium Grid 3 Accent 5"/>
-    <w:lsdException w:unhideWhenUsed="0" w:uiPriority="70" w:semiHidden="0" w:name="Dark List Accent 5"/>
-    <w:lsdException w:unhideWhenUsed="0" w:uiPriority="71" w:semiHidden="0" w:name="Colorful Shading Accent 5"/>
-    <w:lsdException w:unhideWhenUsed="0" w:uiPriority="72" w:semiHidden="0" w:name="Colorful List Accent 5"/>
-    <w:lsdException w:unhideWhenUsed="0" w:uiPriority="73" w:semiHidden="0" w:name="Colorful Grid Accent 5"/>
-    <w:lsdException w:unhideWhenUsed="0" w:uiPriority="60" w:semiHidden="0" w:name="Light Shading Accent 6"/>
-    <w:lsdException w:unhideWhenUsed="0" w:uiPriority="61" w:semiHidden="0" w:name="Light List Accent 6"/>
-    <w:lsdException w:unhideWhenUsed="0" w:uiPriority="62" w:semiHidden="0" w:name="Light Grid Accent 6"/>
-    <w:lsdException w:unhideWhenUsed="0" w:uiPriority="63" w:semiHidden="0" w:name="Medium Shading 1 Accent 6"/>
-    <w:lsdException w:unhideWhenUsed="0" w:uiPriority="64" w:semiHidden="0" w:name="Medium Shading 2 Accent 6"/>
-    <w:lsdException w:unhideWhenUsed="0" w:uiPriority="65" w:semiHidden="0" w:name="Medium List 1 Accent 6"/>
-    <w:lsdException w:unhideWhenUsed="0" w:uiPriority="66" w:semiHidden="0" w:name="Medium List 2 Accent 6"/>
-    <w:lsdException w:unhideWhenUsed="0" w:uiPriority="67" w:semiHidden="0" w:name="Medium Grid 1 Accent 6"/>
-    <w:lsdException w:unhideWhenUsed="0" w:uiPriority="68" w:semiHidden="0" w:name="Medium Grid 2 Accent 6"/>
-    <w:lsdException w:unhideWhenUsed="0" w:uiPriority="69" w:semiHidden="0" w:name="Medium Grid 3 Accent 6"/>
-    <w:lsdException w:unhideWhenUsed="0" w:uiPriority="70" w:semiHidden="0" w:name="Dark List Accent 6"/>
-    <w:lsdException w:unhideWhenUsed="0" w:uiPriority="71" w:semiHidden="0" w:name="Colorful Shading Accent 6"/>
-    <w:lsdException w:unhideWhenUsed="0" w:uiPriority="72" w:semiHidden="0" w:name="Colorful List Accent 6"/>
-    <w:lsdException w:unhideWhenUsed="0" w:uiPriority="73" w:semiHidden="0" w:name="Colorful Grid Accent 6"/>
   </w:latentStyles>
   <w:style w:type="paragraph" w:default="1" w:styleId="1">
     <w:name w:val="Normal"/>
@@ -12645,18 +13406,19 @@
       <w:szCs w:val="26"/>
     </w:rPr>
   </w:style>
-  <w:style w:type="character" w:default="1" w:styleId="7">
+  <w:style w:type="character" w:default="1" w:styleId="12">
     <w:name w:val="Default Paragraph Font"/>
     <w:semiHidden/>
     <w:qFormat/>
     <w:uiPriority w:val="0"/>
   </w:style>
-  <w:style w:type="table" w:default="1" w:styleId="8">
+  <w:style w:type="table" w:default="1" w:styleId="15">
     <w:name w:val="Normal Table"/>
     <w:semiHidden/>
     <w:qFormat/>
     <w:uiPriority w:val="0"/>
     <w:tblPr>
+      <w:tblLayout w:type="fixed"/>
       <w:tblCellMar>
         <w:top w:w="0" w:type="dxa"/>
         <w:left w:w="108" w:type="dxa"/>
@@ -12665,15 +13427,34 @@
       </w:tblCellMar>
     </w:tblPr>
   </w:style>
-  <w:style w:type="character" w:styleId="9">
-    <w:name w:val="Emphasis"/>
-    <w:basedOn w:val="7"/>
+  <w:style w:type="paragraph" w:styleId="7">
+    <w:name w:val="header"/>
+    <w:basedOn w:val="1"/>
     <w:qFormat/>
     <w:uiPriority w:val="0"/>
-    <w:rPr>
-      <w:i/>
-      <w:iCs/>
-    </w:rPr>
+    <w:pPr>
+      <w:tabs>
+        <w:tab w:val="center" w:pos="4153"/>
+        <w:tab w:val="right" w:pos="8306"/>
+      </w:tabs>
+    </w:pPr>
+  </w:style>
+  <w:style w:type="paragraph" w:styleId="8">
+    <w:name w:val="toc 1"/>
+    <w:basedOn w:val="1"/>
+    <w:next w:val="1"/>
+    <w:qFormat/>
+    <w:uiPriority w:val="0"/>
+  </w:style>
+  <w:style w:type="paragraph" w:styleId="9">
+    <w:name w:val="toc 2"/>
+    <w:basedOn w:val="1"/>
+    <w:next w:val="1"/>
+    <w:qFormat/>
+    <w:uiPriority w:val="0"/>
+    <w:pPr>
+      <w:ind w:left="420" w:leftChars="200"/>
+    </w:pPr>
   </w:style>
   <w:style w:type="paragraph" w:styleId="10">
     <w:name w:val="footer"/>
@@ -12688,18 +13469,6 @@
     </w:pPr>
   </w:style>
   <w:style w:type="paragraph" w:styleId="11">
-    <w:name w:val="header"/>
-    <w:basedOn w:val="1"/>
-    <w:qFormat/>
-    <w:uiPriority w:val="0"/>
-    <w:pPr>
-      <w:tabs>
-        <w:tab w:val="center" w:pos="4153"/>
-        <w:tab w:val="right" w:pos="8306"/>
-      </w:tabs>
-    </w:pPr>
-  </w:style>
-  <w:style w:type="paragraph" w:styleId="12">
     <w:name w:val="Normal (Web)"/>
     <w:qFormat/>
     <w:uiPriority w:val="0"/>
@@ -12717,8 +13486,18 @@
     </w:rPr>
   </w:style>
   <w:style w:type="character" w:styleId="13">
+    <w:name w:val="Emphasis"/>
+    <w:basedOn w:val="12"/>
+    <w:qFormat/>
+    <w:uiPriority w:val="0"/>
+    <w:rPr>
+      <w:i/>
+      <w:iCs/>
+    </w:rPr>
+  </w:style>
+  <w:style w:type="character" w:styleId="14">
     <w:name w:val="Strong"/>
-    <w:basedOn w:val="7"/>
+    <w:basedOn w:val="12"/>
     <w:qFormat/>
     <w:uiPriority w:val="0"/>
     <w:rPr>
@@ -12726,9 +13505,9 @@
       <w:bCs/>
     </w:rPr>
   </w:style>
-  <w:style w:type="table" w:styleId="14">
+  <w:style w:type="table" w:styleId="16">
     <w:name w:val="Table Grid"/>
-    <w:basedOn w:val="8"/>
+    <w:basedOn w:val="15"/>
     <w:uiPriority w:val="0"/>
     <w:pPr>
       <w:widowControl w:val="0"/>
@@ -12743,24 +13522,8 @@
         <w:insideH w:val="single" w:color="auto" w:sz="4" w:space="0"/>
         <w:insideV w:val="single" w:color="auto" w:sz="4" w:space="0"/>
       </w:tblBorders>
+      <w:tblLayout w:type="fixed"/>
     </w:tblPr>
-  </w:style>
-  <w:style w:type="paragraph" w:styleId="15">
-    <w:name w:val="toc 1"/>
-    <w:basedOn w:val="1"/>
-    <w:next w:val="1"/>
-    <w:qFormat/>
-    <w:uiPriority w:val="0"/>
-  </w:style>
-  <w:style w:type="paragraph" w:styleId="16">
-    <w:name w:val="toc 2"/>
-    <w:basedOn w:val="1"/>
-    <w:next w:val="1"/>
-    <w:qFormat/>
-    <w:uiPriority w:val="0"/>
-    <w:pPr>
-      <w:ind w:left="420" w:leftChars="200"/>
-    </w:pPr>
   </w:style>
   <w:style w:type="paragraph" w:customStyle="1" w:styleId="17">
     <w:name w:val="WPSOffice Ручная таблица 1"/>
@@ -13063,6 +13826,7 @@
     <customSectPr/>
     <customSectPr/>
     <customSectPr/>
+    <customSectPr/>
   </customSectProps>
   <customShpExts>
     <customShpInfo spid="_x0000_s1026" textRotate="1"/>

</xml_diff>